<commit_message>
w - begining & ending
</commit_message>
<xml_diff>
--- a/LICENCJAT/Etrych(2).docx
+++ b/LICENCJAT/Etrych(2).docx
@@ -3238,7 +3238,7 @@
       <w:r>
         <w:fldChar w:fldCharType="separate"/>
       </w:r>
-      <w:hyperlink w:anchor="_Toc135982425" w:history="1">
+      <w:hyperlink w:anchor="_Toc136071201" w:history="1">
         <w:r>
           <w:rPr>
             <w:rStyle w:val="Hipercze"/>
@@ -3265,7 +3265,7 @@
             <w:noProof/>
             <w:webHidden/>
           </w:rPr>
-          <w:instrText xml:space="preserve"> PAGEREF _Toc135982425 \h </w:instrText>
+          <w:instrText xml:space="preserve"> PAGEREF _Toc136071201 \h </w:instrText>
         </w:r>
         <w:r>
           <w:rPr>
@@ -3311,7 +3311,7 @@
           <w14:ligatures w14:val="standardContextual"/>
         </w:rPr>
       </w:pPr>
-      <w:hyperlink w:anchor="_Toc135982426" w:history="1">
+      <w:hyperlink w:anchor="_Toc136071202" w:history="1">
         <w:r>
           <w:rPr>
             <w:rStyle w:val="Hipercze"/>
@@ -3338,7 +3338,7 @@
             <w:noProof/>
             <w:webHidden/>
           </w:rPr>
-          <w:instrText xml:space="preserve"> PAGEREF _Toc135982426 \h </w:instrText>
+          <w:instrText xml:space="preserve"> PAGEREF _Toc136071202 \h </w:instrText>
         </w:r>
         <w:r>
           <w:rPr>
@@ -3384,7 +3384,7 @@
           <w14:ligatures w14:val="standardContextual"/>
         </w:rPr>
       </w:pPr>
-      <w:hyperlink w:anchor="_Toc135982427" w:history="1">
+      <w:hyperlink w:anchor="_Toc136071203" w:history="1">
         <w:r>
           <w:rPr>
             <w:rStyle w:val="Hipercze"/>
@@ -3411,7 +3411,7 @@
             <w:noProof/>
             <w:webHidden/>
           </w:rPr>
-          <w:instrText xml:space="preserve"> PAGEREF _Toc135982427 \h </w:instrText>
+          <w:instrText xml:space="preserve"> PAGEREF _Toc136071203 \h </w:instrText>
         </w:r>
         <w:r>
           <w:rPr>
@@ -3457,7 +3457,7 @@
           <w14:ligatures w14:val="standardContextual"/>
         </w:rPr>
       </w:pPr>
-      <w:hyperlink w:anchor="_Toc135982428" w:history="1">
+      <w:hyperlink w:anchor="_Toc136071204" w:history="1">
         <w:r>
           <w:rPr>
             <w:rStyle w:val="Hipercze"/>
@@ -3484,7 +3484,7 @@
             <w:noProof/>
             <w:webHidden/>
           </w:rPr>
-          <w:instrText xml:space="preserve"> PAGEREF _Toc135982428 \h </w:instrText>
+          <w:instrText xml:space="preserve"> PAGEREF _Toc136071204 \h </w:instrText>
         </w:r>
         <w:r>
           <w:rPr>
@@ -3530,7 +3530,7 @@
           <w14:ligatures w14:val="standardContextual"/>
         </w:rPr>
       </w:pPr>
-      <w:hyperlink w:anchor="_Toc135982429" w:history="1">
+      <w:hyperlink w:anchor="_Toc136071205" w:history="1">
         <w:r>
           <w:rPr>
             <w:rStyle w:val="Hipercze"/>
@@ -3557,7 +3557,7 @@
             <w:noProof/>
             <w:webHidden/>
           </w:rPr>
-          <w:instrText xml:space="preserve"> PAGEREF _Toc135982429 \h </w:instrText>
+          <w:instrText xml:space="preserve"> PAGEREF _Toc136071205 \h </w:instrText>
         </w:r>
         <w:r>
           <w:rPr>
@@ -3603,7 +3603,7 @@
           <w14:ligatures w14:val="standardContextual"/>
         </w:rPr>
       </w:pPr>
-      <w:hyperlink w:anchor="_Toc135982430" w:history="1">
+      <w:hyperlink w:anchor="_Toc136071206" w:history="1">
         <w:r>
           <w:rPr>
             <w:rStyle w:val="Hipercze"/>
@@ -3630,7 +3630,7 @@
             <w:noProof/>
             <w:webHidden/>
           </w:rPr>
-          <w:instrText xml:space="preserve"> PAGEREF _Toc135982430 \h </w:instrText>
+          <w:instrText xml:space="preserve"> PAGEREF _Toc136071206 \h </w:instrText>
         </w:r>
         <w:r>
           <w:rPr>
@@ -3676,7 +3676,7 @@
           <w14:ligatures w14:val="standardContextual"/>
         </w:rPr>
       </w:pPr>
-      <w:hyperlink w:anchor="_Toc135982431" w:history="1">
+      <w:hyperlink w:anchor="_Toc136071207" w:history="1">
         <w:r>
           <w:rPr>
             <w:rStyle w:val="Hipercze"/>
@@ -3703,7 +3703,7 @@
             <w:noProof/>
             <w:webHidden/>
           </w:rPr>
-          <w:instrText xml:space="preserve"> PAGEREF _Toc135982431 \h </w:instrText>
+          <w:instrText xml:space="preserve"> PAGEREF _Toc136071207 \h </w:instrText>
         </w:r>
         <w:r>
           <w:rPr>
@@ -3749,7 +3749,7 @@
           <w14:ligatures w14:val="standardContextual"/>
         </w:rPr>
       </w:pPr>
-      <w:hyperlink w:anchor="_Toc135982432" w:history="1">
+      <w:hyperlink w:anchor="_Toc136071208" w:history="1">
         <w:r>
           <w:rPr>
             <w:rStyle w:val="Hipercze"/>
@@ -3776,7 +3776,7 @@
             <w:noProof/>
             <w:webHidden/>
           </w:rPr>
-          <w:instrText xml:space="preserve"> PAGEREF _Toc135982432 \h </w:instrText>
+          <w:instrText xml:space="preserve"> PAGEREF _Toc136071208 \h </w:instrText>
         </w:r>
         <w:r>
           <w:rPr>
@@ -3822,7 +3822,7 @@
           <w14:ligatures w14:val="standardContextual"/>
         </w:rPr>
       </w:pPr>
-      <w:hyperlink w:anchor="_Toc135982433" w:history="1">
+      <w:hyperlink w:anchor="_Toc136071209" w:history="1">
         <w:r>
           <w:rPr>
             <w:rStyle w:val="Hipercze"/>
@@ -3849,7 +3849,7 @@
             <w:noProof/>
             <w:webHidden/>
           </w:rPr>
-          <w:instrText xml:space="preserve"> PAGEREF _Toc135982433 \h </w:instrText>
+          <w:instrText xml:space="preserve"> PAGEREF _Toc136071209 \h </w:instrText>
         </w:r>
         <w:r>
           <w:rPr>
@@ -3895,7 +3895,7 @@
           <w14:ligatures w14:val="standardContextual"/>
         </w:rPr>
       </w:pPr>
-      <w:hyperlink w:anchor="_Toc135982434" w:history="1">
+      <w:hyperlink w:anchor="_Toc136071210" w:history="1">
         <w:r>
           <w:rPr>
             <w:rStyle w:val="Hipercze"/>
@@ -3922,7 +3922,7 @@
             <w:noProof/>
             <w:webHidden/>
           </w:rPr>
-          <w:instrText xml:space="preserve"> PAGEREF _Toc135982434 \h </w:instrText>
+          <w:instrText xml:space="preserve"> PAGEREF _Toc136071210 \h </w:instrText>
         </w:r>
         <w:r>
           <w:rPr>
@@ -3968,7 +3968,7 @@
           <w14:ligatures w14:val="standardContextual"/>
         </w:rPr>
       </w:pPr>
-      <w:hyperlink w:anchor="_Toc135982435" w:history="1">
+      <w:hyperlink w:anchor="_Toc136071211" w:history="1">
         <w:r>
           <w:rPr>
             <w:rStyle w:val="Hipercze"/>
@@ -3995,7 +3995,7 @@
             <w:noProof/>
             <w:webHidden/>
           </w:rPr>
-          <w:instrText xml:space="preserve"> PAGEREF _Toc135982435 \h </w:instrText>
+          <w:instrText xml:space="preserve"> PAGEREF _Toc136071211 \h </w:instrText>
         </w:r>
         <w:r>
           <w:rPr>
@@ -4041,7 +4041,7 @@
           <w14:ligatures w14:val="standardContextual"/>
         </w:rPr>
       </w:pPr>
-      <w:hyperlink w:anchor="_Toc135982436" w:history="1">
+      <w:hyperlink w:anchor="_Toc136071212" w:history="1">
         <w:r>
           <w:rPr>
             <w:rStyle w:val="Hipercze"/>
@@ -4068,7 +4068,7 @@
             <w:noProof/>
             <w:webHidden/>
           </w:rPr>
-          <w:instrText xml:space="preserve"> PAGEREF _Toc135982436 \h </w:instrText>
+          <w:instrText xml:space="preserve"> PAGEREF _Toc136071212 \h </w:instrText>
         </w:r>
         <w:r>
           <w:rPr>
@@ -4114,7 +4114,7 @@
           <w14:ligatures w14:val="standardContextual"/>
         </w:rPr>
       </w:pPr>
-      <w:hyperlink w:anchor="_Toc135982437" w:history="1">
+      <w:hyperlink w:anchor="_Toc136071213" w:history="1">
         <w:r>
           <w:rPr>
             <w:rStyle w:val="Hipercze"/>
@@ -4141,7 +4141,7 @@
             <w:noProof/>
             <w:webHidden/>
           </w:rPr>
-          <w:instrText xml:space="preserve"> PAGEREF _Toc135982437 \h </w:instrText>
+          <w:instrText xml:space="preserve"> PAGEREF _Toc136071213 \h </w:instrText>
         </w:r>
         <w:r>
           <w:rPr>
@@ -4187,7 +4187,7 @@
           <w14:ligatures w14:val="standardContextual"/>
         </w:rPr>
       </w:pPr>
-      <w:hyperlink w:anchor="_Toc135982438" w:history="1">
+      <w:hyperlink w:anchor="_Toc136071214" w:history="1">
         <w:r>
           <w:rPr>
             <w:rStyle w:val="Hipercze"/>
@@ -4214,7 +4214,7 @@
             <w:noProof/>
             <w:webHidden/>
           </w:rPr>
-          <w:instrText xml:space="preserve"> PAGEREF _Toc135982438 \h </w:instrText>
+          <w:instrText xml:space="preserve"> PAGEREF _Toc136071214 \h </w:instrText>
         </w:r>
         <w:r>
           <w:rPr>
@@ -4260,7 +4260,7 @@
           <w14:ligatures w14:val="standardContextual"/>
         </w:rPr>
       </w:pPr>
-      <w:hyperlink w:anchor="_Toc135982439" w:history="1">
+      <w:hyperlink w:anchor="_Toc136071215" w:history="1">
         <w:r>
           <w:rPr>
             <w:rStyle w:val="Hipercze"/>
@@ -4287,7 +4287,7 @@
             <w:noProof/>
             <w:webHidden/>
           </w:rPr>
-          <w:instrText xml:space="preserve"> PAGEREF _Toc135982439 \h </w:instrText>
+          <w:instrText xml:space="preserve"> PAGEREF _Toc136071215 \h </w:instrText>
         </w:r>
         <w:r>
           <w:rPr>
@@ -4333,7 +4333,7 @@
           <w14:ligatures w14:val="standardContextual"/>
         </w:rPr>
       </w:pPr>
-      <w:hyperlink w:anchor="_Toc135982440" w:history="1">
+      <w:hyperlink w:anchor="_Toc136071216" w:history="1">
         <w:r>
           <w:rPr>
             <w:rStyle w:val="Hipercze"/>
@@ -4360,7 +4360,7 @@
             <w:noProof/>
             <w:webHidden/>
           </w:rPr>
-          <w:instrText xml:space="preserve"> PAGEREF _Toc135982440 \h </w:instrText>
+          <w:instrText xml:space="preserve"> PAGEREF _Toc136071216 \h </w:instrText>
         </w:r>
         <w:r>
           <w:rPr>
@@ -4406,7 +4406,7 @@
           <w14:ligatures w14:val="standardContextual"/>
         </w:rPr>
       </w:pPr>
-      <w:hyperlink w:anchor="_Toc135982441" w:history="1">
+      <w:hyperlink w:anchor="_Toc136071217" w:history="1">
         <w:r>
           <w:rPr>
             <w:rStyle w:val="Hipercze"/>
@@ -4433,7 +4433,7 @@
             <w:noProof/>
             <w:webHidden/>
           </w:rPr>
-          <w:instrText xml:space="preserve"> PAGEREF _Toc135982441 \h </w:instrText>
+          <w:instrText xml:space="preserve"> PAGEREF _Toc136071217 \h </w:instrText>
         </w:r>
         <w:r>
           <w:rPr>
@@ -4479,7 +4479,7 @@
           <w14:ligatures w14:val="standardContextual"/>
         </w:rPr>
       </w:pPr>
-      <w:hyperlink w:anchor="_Toc135982442" w:history="1">
+      <w:hyperlink w:anchor="_Toc136071218" w:history="1">
         <w:r>
           <w:rPr>
             <w:rStyle w:val="Hipercze"/>
@@ -4506,7 +4506,7 @@
             <w:noProof/>
             <w:webHidden/>
           </w:rPr>
-          <w:instrText xml:space="preserve"> PAGEREF _Toc135982442 \h </w:instrText>
+          <w:instrText xml:space="preserve"> PAGEREF _Toc136071218 \h </w:instrText>
         </w:r>
         <w:r>
           <w:rPr>
@@ -4552,7 +4552,7 @@
           <w14:ligatures w14:val="standardContextual"/>
         </w:rPr>
       </w:pPr>
-      <w:hyperlink w:anchor="_Toc135982443" w:history="1">
+      <w:hyperlink w:anchor="_Toc136071219" w:history="1">
         <w:r>
           <w:rPr>
             <w:rStyle w:val="Hipercze"/>
@@ -4579,7 +4579,7 @@
             <w:noProof/>
             <w:webHidden/>
           </w:rPr>
-          <w:instrText xml:space="preserve"> PAGEREF _Toc135982443 \h </w:instrText>
+          <w:instrText xml:space="preserve"> PAGEREF _Toc136071219 \h </w:instrText>
         </w:r>
         <w:r>
           <w:rPr>
@@ -4625,27 +4625,13 @@
           <w14:ligatures w14:val="standardContextual"/>
         </w:rPr>
       </w:pPr>
-      <w:hyperlink w:anchor="_Toc135982444" w:history="1">
+      <w:hyperlink w:anchor="_Toc136071220" w:history="1">
         <w:r>
           <w:rPr>
             <w:rStyle w:val="Hipercze"/>
             <w:noProof/>
           </w:rPr>
-          <w:t>Rysunek 2.16 Macier</w:t>
-        </w:r>
-        <w:r>
-          <w:rPr>
-            <w:rStyle w:val="Hipercze"/>
-            <w:noProof/>
-          </w:rPr>
-          <w:t>z</w:t>
-        </w:r>
-        <w:r>
-          <w:rPr>
-            <w:rStyle w:val="Hipercze"/>
-            <w:noProof/>
-          </w:rPr>
-          <w:t xml:space="preserve"> błędu</w:t>
+          <w:t>Rysunek 2.16 Macierz błędu</w:t>
         </w:r>
         <w:r>
           <w:rPr>
@@ -4666,7 +4652,7 @@
             <w:noProof/>
             <w:webHidden/>
           </w:rPr>
-          <w:instrText xml:space="preserve"> PAGEREF _Toc135982444 \h </w:instrText>
+          <w:instrText xml:space="preserve"> PAGEREF _Toc136071220 \h </w:instrText>
         </w:r>
         <w:r>
           <w:rPr>
@@ -4712,7 +4698,7 @@
           <w14:ligatures w14:val="standardContextual"/>
         </w:rPr>
       </w:pPr>
-      <w:hyperlink w:anchor="_Toc135982445" w:history="1">
+      <w:hyperlink w:anchor="_Toc136071221" w:history="1">
         <w:r>
           <w:rPr>
             <w:rStyle w:val="Hipercze"/>
@@ -4739,7 +4725,7 @@
             <w:noProof/>
             <w:webHidden/>
           </w:rPr>
-          <w:instrText xml:space="preserve"> PAGEREF _Toc135982445 \h </w:instrText>
+          <w:instrText xml:space="preserve"> PAGEREF _Toc136071221 \h </w:instrText>
         </w:r>
         <w:r>
           <w:rPr>
@@ -4785,7 +4771,7 @@
           <w14:ligatures w14:val="standardContextual"/>
         </w:rPr>
       </w:pPr>
-      <w:hyperlink w:anchor="_Toc135982446" w:history="1">
+      <w:hyperlink w:anchor="_Toc136071222" w:history="1">
         <w:r>
           <w:rPr>
             <w:rStyle w:val="Hipercze"/>
@@ -4812,7 +4798,7 @@
             <w:noProof/>
             <w:webHidden/>
           </w:rPr>
-          <w:instrText xml:space="preserve"> PAGEREF _Toc135982446 \h </w:instrText>
+          <w:instrText xml:space="preserve"> PAGEREF _Toc136071222 \h </w:instrText>
         </w:r>
         <w:r>
           <w:rPr>
@@ -4858,13 +4844,13 @@
           <w14:ligatures w14:val="standardContextual"/>
         </w:rPr>
       </w:pPr>
-      <w:hyperlink w:anchor="_Toc135982447" w:history="1">
+      <w:hyperlink w:anchor="_Toc136071223" w:history="1">
         <w:r>
           <w:rPr>
             <w:rStyle w:val="Hipercze"/>
             <w:noProof/>
           </w:rPr>
-          <w:t>Rysunek 3.2 Wybór trybu gry</w:t>
+          <w:t>Rysunek 3.2 Ekran wyboru trybu gry</w:t>
         </w:r>
         <w:r>
           <w:rPr>
@@ -4885,7 +4871,7 @@
             <w:noProof/>
             <w:webHidden/>
           </w:rPr>
-          <w:instrText xml:space="preserve"> PAGEREF _Toc135982447 \h </w:instrText>
+          <w:instrText xml:space="preserve"> PAGEREF _Toc136071223 \h </w:instrText>
         </w:r>
         <w:r>
           <w:rPr>
@@ -4931,13 +4917,13 @@
           <w14:ligatures w14:val="standardContextual"/>
         </w:rPr>
       </w:pPr>
-      <w:hyperlink w:anchor="_Toc135982448" w:history="1">
+      <w:hyperlink w:anchor="_Toc136071224" w:history="1">
         <w:r>
           <w:rPr>
             <w:rStyle w:val="Hipercze"/>
             <w:noProof/>
           </w:rPr>
-          <w:t>Rysunek 3.3</w:t>
+          <w:t>Rysunek 3.3 Główny ekran</w:t>
         </w:r>
         <w:r>
           <w:rPr>
@@ -4958,7 +4944,7 @@
             <w:noProof/>
             <w:webHidden/>
           </w:rPr>
-          <w:instrText xml:space="preserve"> PAGEREF _Toc135982448 \h </w:instrText>
+          <w:instrText xml:space="preserve"> PAGEREF _Toc136071224 \h </w:instrText>
         </w:r>
         <w:r>
           <w:rPr>
@@ -5004,13 +4990,13 @@
           <w14:ligatures w14:val="standardContextual"/>
         </w:rPr>
       </w:pPr>
-      <w:hyperlink w:anchor="_Toc135982449" w:history="1">
+      <w:hyperlink w:anchor="_Toc136071225" w:history="1">
         <w:r>
           <w:rPr>
             <w:rStyle w:val="Hipercze"/>
             <w:noProof/>
           </w:rPr>
-          <w:t>Rysunek 3.4 Brak odpowiedzi</w:t>
+          <w:t>Rysunek 3.4 Pozostałe tryby</w:t>
         </w:r>
         <w:r>
           <w:rPr>
@@ -5031,7 +5017,7 @@
             <w:noProof/>
             <w:webHidden/>
           </w:rPr>
-          <w:instrText xml:space="preserve"> PAGEREF _Toc135982449 \h </w:instrText>
+          <w:instrText xml:space="preserve"> PAGEREF _Toc136071225 \h </w:instrText>
         </w:r>
         <w:r>
           <w:rPr>
@@ -5063,18 +5049,230 @@
       </w:hyperlink>
     </w:p>
     <w:p>
+      <w:pPr>
+        <w:pStyle w:val="Spisilustracji"/>
+        <w:tabs>
+          <w:tab w:val="right" w:leader="dot" w:pos="9062"/>
+        </w:tabs>
+        <w:rPr>
+          <w:rFonts w:asciiTheme="minorHAnsi" w:eastAsiaTheme="minorEastAsia" w:hAnsiTheme="minorHAnsi"/>
+          <w:noProof/>
+          <w:kern w:val="2"/>
+          <w:sz w:val="22"/>
+          <w:lang w:eastAsia="pl-PL"/>
+          <w14:ligatures w14:val="standardContextual"/>
+        </w:rPr>
+      </w:pPr>
+      <w:hyperlink w:anchor="_Toc136071226" w:history="1">
+        <w:r>
+          <w:rPr>
+            <w:rStyle w:val="Hipercze"/>
+            <w:noProof/>
+          </w:rPr>
+          <w:t>Rysunek 3.7 Ustawienia</w:t>
+        </w:r>
+        <w:r>
+          <w:rPr>
+            <w:noProof/>
+            <w:webHidden/>
+          </w:rPr>
+          <w:tab/>
+        </w:r>
+        <w:r>
+          <w:rPr>
+            <w:noProof/>
+            <w:webHidden/>
+          </w:rPr>
+          <w:fldChar w:fldCharType="begin"/>
+        </w:r>
+        <w:r>
+          <w:rPr>
+            <w:noProof/>
+            <w:webHidden/>
+          </w:rPr>
+          <w:instrText xml:space="preserve"> PAGEREF _Toc136071226 \h </w:instrText>
+        </w:r>
+        <w:r>
+          <w:rPr>
+            <w:noProof/>
+            <w:webHidden/>
+          </w:rPr>
+        </w:r>
+        <w:r>
+          <w:rPr>
+            <w:noProof/>
+            <w:webHidden/>
+          </w:rPr>
+          <w:fldChar w:fldCharType="separate"/>
+        </w:r>
+        <w:r>
+          <w:rPr>
+            <w:noProof/>
+            <w:webHidden/>
+          </w:rPr>
+          <w:t>35</w:t>
+        </w:r>
+        <w:r>
+          <w:rPr>
+            <w:noProof/>
+            <w:webHidden/>
+          </w:rPr>
+          <w:fldChar w:fldCharType="end"/>
+        </w:r>
+      </w:hyperlink>
+    </w:p>
+    <w:p>
+      <w:pPr>
+        <w:pStyle w:val="Spisilustracji"/>
+        <w:tabs>
+          <w:tab w:val="right" w:leader="dot" w:pos="9062"/>
+        </w:tabs>
+        <w:rPr>
+          <w:rFonts w:asciiTheme="minorHAnsi" w:eastAsiaTheme="minorEastAsia" w:hAnsiTheme="minorHAnsi"/>
+          <w:noProof/>
+          <w:kern w:val="2"/>
+          <w:sz w:val="22"/>
+          <w:lang w:eastAsia="pl-PL"/>
+          <w14:ligatures w14:val="standardContextual"/>
+        </w:rPr>
+      </w:pPr>
+      <w:hyperlink w:anchor="_Toc136071227" w:history="1">
+        <w:r>
+          <w:rPr>
+            <w:rStyle w:val="Hipercze"/>
+            <w:noProof/>
+          </w:rPr>
+          <w:t>Rysunek 3.6 Widok tabletu</w:t>
+        </w:r>
+        <w:r>
+          <w:rPr>
+            <w:noProof/>
+            <w:webHidden/>
+          </w:rPr>
+          <w:tab/>
+        </w:r>
+        <w:r>
+          <w:rPr>
+            <w:noProof/>
+            <w:webHidden/>
+          </w:rPr>
+          <w:fldChar w:fldCharType="begin"/>
+        </w:r>
+        <w:r>
+          <w:rPr>
+            <w:noProof/>
+            <w:webHidden/>
+          </w:rPr>
+          <w:instrText xml:space="preserve"> PAGEREF _Toc136071227 \h </w:instrText>
+        </w:r>
+        <w:r>
+          <w:rPr>
+            <w:noProof/>
+            <w:webHidden/>
+          </w:rPr>
+        </w:r>
+        <w:r>
+          <w:rPr>
+            <w:noProof/>
+            <w:webHidden/>
+          </w:rPr>
+          <w:fldChar w:fldCharType="separate"/>
+        </w:r>
+        <w:r>
+          <w:rPr>
+            <w:noProof/>
+            <w:webHidden/>
+          </w:rPr>
+          <w:t>36</w:t>
+        </w:r>
+        <w:r>
+          <w:rPr>
+            <w:noProof/>
+            <w:webHidden/>
+          </w:rPr>
+          <w:fldChar w:fldCharType="end"/>
+        </w:r>
+      </w:hyperlink>
+    </w:p>
+    <w:p>
+      <w:pPr>
+        <w:pStyle w:val="Spisilustracji"/>
+        <w:tabs>
+          <w:tab w:val="right" w:leader="dot" w:pos="9062"/>
+        </w:tabs>
+        <w:rPr>
+          <w:rFonts w:asciiTheme="minorHAnsi" w:eastAsiaTheme="minorEastAsia" w:hAnsiTheme="minorHAnsi"/>
+          <w:noProof/>
+          <w:kern w:val="2"/>
+          <w:sz w:val="22"/>
+          <w:lang w:eastAsia="pl-PL"/>
+          <w14:ligatures w14:val="standardContextual"/>
+        </w:rPr>
+      </w:pPr>
+      <w:hyperlink w:anchor="_Toc136071228" w:history="1">
+        <w:r>
+          <w:rPr>
+            <w:rStyle w:val="Hipercze"/>
+            <w:noProof/>
+          </w:rPr>
+          <w:t>Rysunek 3.5 Brak odpowiedzi</w:t>
+        </w:r>
+        <w:r>
+          <w:rPr>
+            <w:noProof/>
+            <w:webHidden/>
+          </w:rPr>
+          <w:tab/>
+        </w:r>
+        <w:r>
+          <w:rPr>
+            <w:noProof/>
+            <w:webHidden/>
+          </w:rPr>
+          <w:fldChar w:fldCharType="begin"/>
+        </w:r>
+        <w:r>
+          <w:rPr>
+            <w:noProof/>
+            <w:webHidden/>
+          </w:rPr>
+          <w:instrText xml:space="preserve"> PAGEREF _Toc136071228 \h </w:instrText>
+        </w:r>
+        <w:r>
+          <w:rPr>
+            <w:noProof/>
+            <w:webHidden/>
+          </w:rPr>
+        </w:r>
+        <w:r>
+          <w:rPr>
+            <w:noProof/>
+            <w:webHidden/>
+          </w:rPr>
+          <w:fldChar w:fldCharType="separate"/>
+        </w:r>
+        <w:r>
+          <w:rPr>
+            <w:noProof/>
+            <w:webHidden/>
+          </w:rPr>
+          <w:t>39</w:t>
+        </w:r>
+        <w:r>
+          <w:rPr>
+            <w:noProof/>
+            <w:webHidden/>
+          </w:rPr>
+          <w:fldChar w:fldCharType="end"/>
+        </w:r>
+      </w:hyperlink>
+    </w:p>
+    <w:p>
       <w:r>
         <w:fldChar w:fldCharType="end"/>
       </w:r>
     </w:p>
-    <w:p>
-      <w:pPr>
-        <w:pStyle w:val="Nagwek1"/>
-        <w:rPr>
-          <w:rFonts w:eastAsia="Calibri"/>
-        </w:rPr>
-      </w:pPr>
-    </w:p>
+    <w:p/>
     <w:p>
       <w:pPr>
         <w:pStyle w:val="Nagwek1"/>
@@ -5276,35 +5474,167 @@
     </w:p>
     <w:p>
       <w:pPr>
-        <w:rPr>
-          <w:szCs w:val="24"/>
-        </w:rPr>
-      </w:pPr>
-      <w:r>
-        <w:rPr>
-          <w:szCs w:val="24"/>
-        </w:rPr>
-        <w:t>1-2 stron, cel pracy, ważny problem, może być hipoteza badawcza, napisać na koniec!</w:t>
-      </w:r>
-    </w:p>
-    <w:p>
-      <w:pPr>
-        <w:rPr>
-          <w:szCs w:val="24"/>
-        </w:rPr>
-      </w:pPr>
-      <w:r>
-        <w:rPr>
-          <w:szCs w:val="24"/>
-        </w:rPr>
-        <w:t>Problem rozpoznawania cyfr – problematyczne, bo każdy ma inny charakter, pochyłość, duże małe. Różnice kulturowe. Pisanie cyfry od góry do dołu lub od dołu.</w:t>
-      </w:r>
-    </w:p>
-    <w:p/>
-    <w:p/>
-    <w:p/>
-    <w:p/>
-    <w:p>
+        <w:ind w:firstLine="708"/>
+      </w:pPr>
+      <w:r>
+        <w:t xml:space="preserve">Niniejsza praca </w:t>
+      </w:r>
+      <w:r>
+        <w:t>prezentu</w:t>
+      </w:r>
+      <w:r>
+        <w:t xml:space="preserve">je </w:t>
+      </w:r>
+      <w:r>
+        <w:t xml:space="preserve">proces powstawania </w:t>
+      </w:r>
+      <w:r>
+        <w:t xml:space="preserve">aplikacji </w:t>
+      </w:r>
+      <w:r>
+        <w:t xml:space="preserve">dla </w:t>
+      </w:r>
+      <w:r>
+        <w:t>dzieci</w:t>
+      </w:r>
+      <w:r>
+        <w:t xml:space="preserve"> służąc</w:t>
+      </w:r>
+      <w:r>
+        <w:t>ej</w:t>
+      </w:r>
+      <w:r>
+        <w:t xml:space="preserve"> do </w:t>
+      </w:r>
+      <w:r>
+        <w:t>nauki matematyki</w:t>
+      </w:r>
+      <w:r>
+        <w:t xml:space="preserve">. </w:t>
+      </w:r>
+      <w:r>
+        <w:t xml:space="preserve">Wykorzystanie w aplikacji </w:t>
+      </w:r>
+      <w:r>
+        <w:t>rozpoznawani</w:t>
+      </w:r>
+      <w:r>
+        <w:t>a</w:t>
+      </w:r>
+      <w:r>
+        <w:t xml:space="preserve"> liczb ręcznie pisanych jest dobrym połączeniem tradycyjnego uczenia matematyki, gdzie uczeń może rozpisać dane zadanie na kroki wykorzystując pole do pisania jako brudnopis. Jednocześnie aplikacja jest stworzona na urządzenia mobilne towarzyszące na co dzień większości ludzi. Dzięki aplikacji uczniowie mają możliwość nauki </w:t>
+      </w:r>
+      <w:r>
+        <w:t>w dowolnym dla nich momencie</w:t>
+      </w:r>
+      <w:r>
+        <w:t xml:space="preserve">, </w:t>
+      </w:r>
+      <w:r>
+        <w:t>wykorzystując nowoczesne technologie, które przyciągają ich uwagę i mogą zachęcić do nauki.</w:t>
+      </w:r>
+    </w:p>
+    <w:p>
+      <w:r>
+        <w:tab/>
+      </w:r>
+      <w:r>
+        <w:t xml:space="preserve">Rozpoznawanie odpowiedzi </w:t>
+      </w:r>
+      <w:r>
+        <w:t>ręcznie pisanych jest złożonym procesem.</w:t>
+      </w:r>
+      <w:r>
+        <w:t xml:space="preserve"> </w:t>
+      </w:r>
+      <w:r>
+        <w:t>Ręczne pismo cechuje się dużą różnorodnością</w:t>
+      </w:r>
+      <w:r>
+        <w:t>, m</w:t>
+      </w:r>
+      <w:r>
+        <w:t xml:space="preserve">ożna wyróżnić </w:t>
+      </w:r>
+      <w:r>
+        <w:t>pismo różnej wielkości oraz</w:t>
+      </w:r>
+      <w:r>
+        <w:t xml:space="preserve"> pochyłe</w:t>
+      </w:r>
+      <w:r>
+        <w:t xml:space="preserve"> pod różnymi kątami.</w:t>
+      </w:r>
+      <w:r>
+        <w:t xml:space="preserve"> Niektórzy piszą te same cyfry zaczynając od góry inni od dołu.</w:t>
+      </w:r>
+      <w:r>
+        <w:t xml:space="preserve"> </w:t>
+      </w:r>
+      <w:r>
+        <w:t xml:space="preserve">Na charakter pisma składa </w:t>
+      </w:r>
+      <w:r>
+        <w:t xml:space="preserve">się wiele składników takich jak </w:t>
+      </w:r>
+      <w:r>
+        <w:t xml:space="preserve">cechy osobowości czy różnice kulturowe. </w:t>
+      </w:r>
+      <w:r>
+        <w:t>Wpływ na pismo mają nie tylko indywidualne predyspozycje</w:t>
+      </w:r>
+      <w:r>
+        <w:t xml:space="preserve"> również ma znaczenie </w:t>
+      </w:r>
+      <w:r>
+        <w:t xml:space="preserve">w jakiej lokalizacji na świecie chodziliśmy do szkoły. </w:t>
+      </w:r>
+      <w:r>
+        <w:t xml:space="preserve">W zależności od regionu </w:t>
+      </w:r>
+      <w:r>
+        <w:t xml:space="preserve">cyfry wyglądają nieco inaczej. Dla przykładu w </w:t>
+      </w:r>
+      <w:r>
+        <w:t xml:space="preserve">USA </w:t>
+      </w:r>
+      <w:r>
+        <w:t xml:space="preserve">jedynka najczęściej </w:t>
+      </w:r>
+      <w:r>
+        <w:t xml:space="preserve">jest </w:t>
+      </w:r>
+      <w:r>
+        <w:t xml:space="preserve">pisana jako pionowa </w:t>
+      </w:r>
+      <w:commentRangeStart w:id="4"/>
+      <w:commentRangeStart w:id="5"/>
+      <w:r>
+        <w:t>kreska</w:t>
+      </w:r>
+      <w:commentRangeEnd w:id="4"/>
+      <w:r>
+        <w:rPr>
+          <w:rStyle w:val="Odwoaniedokomentarza"/>
+        </w:rPr>
+        <w:commentReference w:id="4"/>
+      </w:r>
+      <w:commentRangeEnd w:id="5"/>
+      <w:r>
+        <w:rPr>
+          <w:rStyle w:val="Odwoaniedokomentarza"/>
+        </w:rPr>
+        <w:commentReference w:id="5"/>
+      </w:r>
+      <w:r>
+        <w:t>.</w:t>
+      </w:r>
+    </w:p>
+    <w:p>
+      <w:pPr>
+        <w:spacing w:line="259" w:lineRule="auto"/>
+        <w:jc w:val="left"/>
+      </w:pPr>
       <w:r>
         <w:br w:type="page"/>
       </w:r>
@@ -5317,12 +5647,12 @@
           <w:numId w:val="5"/>
         </w:numPr>
       </w:pPr>
-      <w:bookmarkStart w:id="4" w:name="_Toc135982397"/>
+      <w:bookmarkStart w:id="6" w:name="_Toc135982397"/>
       <w:r>
         <w:lastRenderedPageBreak/>
         <w:t>Rozpoznawanie cyfr i ich interpretacja</w:t>
       </w:r>
-      <w:bookmarkEnd w:id="4"/>
+      <w:bookmarkEnd w:id="6"/>
     </w:p>
     <w:p>
       <w:pPr>
@@ -5332,11 +5662,11 @@
           <w:numId w:val="5"/>
         </w:numPr>
       </w:pPr>
-      <w:bookmarkStart w:id="5" w:name="_Toc135982398"/>
+      <w:bookmarkStart w:id="7" w:name="_Toc135982398"/>
       <w:r>
         <w:t>Interpretacja obrazów przez komputer</w:t>
       </w:r>
-      <w:bookmarkEnd w:id="5"/>
+      <w:bookmarkEnd w:id="7"/>
     </w:p>
     <w:p>
       <w:pPr>
@@ -5765,7 +6095,7 @@
           <w:szCs w:val="24"/>
         </w:rPr>
       </w:pPr>
-      <w:bookmarkStart w:id="6" w:name="_Hlk133350575"/>
+      <w:bookmarkStart w:id="8" w:name="_Hlk133350575"/>
       <w:r>
         <w:rPr>
           <w:rFonts w:cs="Times New Roman"/>
@@ -5829,7 +6159,7 @@
         </w:rPr>
         <w:t xml:space="preserve"> i niebieski</w:t>
       </w:r>
-      <w:bookmarkEnd w:id="6"/>
+      <w:bookmarkEnd w:id="8"/>
       <w:r>
         <w:rPr>
           <w:rFonts w:cs="Times New Roman"/>
@@ -5903,9 +6233,9 @@
           <w:szCs w:val="22"/>
         </w:rPr>
       </w:pPr>
-      <w:bookmarkStart w:id="7" w:name="_Toc131054179"/>
-      <w:bookmarkStart w:id="8" w:name="_Toc135982425"/>
-      <w:bookmarkStart w:id="9" w:name="_Toc135982678"/>
+      <w:bookmarkStart w:id="9" w:name="_Toc131054179"/>
+      <w:bookmarkStart w:id="10" w:name="_Toc135982678"/>
+      <w:bookmarkStart w:id="11" w:name="_Toc136071201"/>
       <w:r>
         <w:rPr>
           <w:sz w:val="22"/>
@@ -6013,7 +6343,7 @@
         </w:rPr>
         <w:t>reprezentacje</w:t>
       </w:r>
-      <w:bookmarkEnd w:id="7"/>
+      <w:bookmarkEnd w:id="9"/>
       <w:r>
         <w:rPr>
           <w:sz w:val="22"/>
@@ -6021,8 +6351,8 @@
         </w:rPr>
         <w:t xml:space="preserve"> pikseli</w:t>
       </w:r>
-      <w:bookmarkEnd w:id="8"/>
-      <w:bookmarkEnd w:id="9"/>
+      <w:bookmarkEnd w:id="10"/>
+      <w:bookmarkEnd w:id="11"/>
     </w:p>
     <w:p>
       <w:pPr>
@@ -6054,7 +6384,7 @@
                     </pic:cNvPicPr>
                   </pic:nvPicPr>
                   <pic:blipFill>
-                    <a:blip r:embed="rId9">
+                    <a:blip r:embed="rId13">
                       <a:extLst>
                         <a:ext uri="{28A0092B-C50C-407E-A947-70E740481C1C}">
                           <a14:useLocalDpi xmlns:a14="http://schemas.microsoft.com/office/drawing/2010/main" val="0"/>
@@ -6110,7 +6440,7 @@
         </w:rPr>
         <w:t xml:space="preserve"> </w:t>
       </w:r>
-      <w:hyperlink r:id="rId10" w:history="1">
+      <w:hyperlink r:id="rId14" w:history="1">
         <w:r>
           <w:rPr>
             <w:rStyle w:val="Hipercze"/>
@@ -6480,11 +6810,11 @@
           <w:numId w:val="5"/>
         </w:numPr>
       </w:pPr>
-      <w:bookmarkStart w:id="10" w:name="_Toc135982399"/>
+      <w:bookmarkStart w:id="12" w:name="_Toc135982399"/>
       <w:r>
         <w:t>Wielowarstwowy perceptron - MLP</w:t>
       </w:r>
-      <w:bookmarkEnd w:id="10"/>
+      <w:bookmarkEnd w:id="12"/>
     </w:p>
     <w:p>
       <w:pPr>
@@ -6579,7 +6909,7 @@
           <w:numId w:val="5"/>
         </w:numPr>
       </w:pPr>
-      <w:bookmarkStart w:id="11" w:name="_Toc135982400"/>
+      <w:bookmarkStart w:id="13" w:name="_Toc135982400"/>
       <w:r>
         <w:t xml:space="preserve">Inne </w:t>
       </w:r>
@@ -6589,7 +6919,7 @@
       <w:r>
         <w:t>etody uczenia maszynowego do rozpoznawania cyfr</w:t>
       </w:r>
-      <w:bookmarkEnd w:id="11"/>
+      <w:bookmarkEnd w:id="13"/>
     </w:p>
     <w:p>
       <w:pPr>
@@ -7812,8 +8142,8 @@
         </w:rPr>
         <w:t xml:space="preserve">. </w:t>
       </w:r>
-      <w:commentRangeStart w:id="12"/>
-      <w:commentRangeStart w:id="13"/>
+      <w:commentRangeStart w:id="14"/>
+      <w:commentRangeStart w:id="15"/>
       <w:r>
         <w:rPr>
           <w:lang w:eastAsia="pl-PL"/>
@@ -7898,19 +8228,19 @@
         </w:rPr>
         <w:t>].</w:t>
       </w:r>
-      <w:commentRangeEnd w:id="12"/>
+      <w:commentRangeEnd w:id="14"/>
       <w:r>
         <w:rPr>
           <w:rStyle w:val="Odwoaniedokomentarza"/>
         </w:rPr>
-        <w:commentReference w:id="12"/>
-      </w:r>
-      <w:commentRangeEnd w:id="13"/>
+        <w:commentReference w:id="14"/>
+      </w:r>
+      <w:commentRangeEnd w:id="15"/>
       <w:r>
         <w:rPr>
           <w:rStyle w:val="Odwoaniedokomentarza"/>
         </w:rPr>
-        <w:commentReference w:id="13"/>
+        <w:commentReference w:id="15"/>
       </w:r>
     </w:p>
     <w:p>
@@ -8235,16 +8565,16 @@
       <w:r>
         <w:t xml:space="preserve">udało się osiągnąć to dokładność na poziomie 99,89% </w:t>
       </w:r>
-      <w:commentRangeStart w:id="14"/>
+      <w:commentRangeStart w:id="16"/>
       <w:r>
         <w:t xml:space="preserve">używając optymalizatora Adam </w:t>
       </w:r>
-      <w:commentRangeEnd w:id="14"/>
+      <w:commentRangeEnd w:id="16"/>
       <w:r>
         <w:rPr>
           <w:rStyle w:val="Odwoaniedokomentarza"/>
         </w:rPr>
-        <w:commentReference w:id="14"/>
+        <w:commentReference w:id="16"/>
       </w:r>
       <w:r>
         <w:t>[</w:t>
@@ -8269,11 +8599,11 @@
           <w:numId w:val="5"/>
         </w:numPr>
       </w:pPr>
-      <w:bookmarkStart w:id="15" w:name="_Toc135982401"/>
+      <w:bookmarkStart w:id="17" w:name="_Toc135982401"/>
       <w:r>
         <w:t>Obróbka obrazów z cyframi</w:t>
       </w:r>
-      <w:bookmarkEnd w:id="15"/>
+      <w:bookmarkEnd w:id="17"/>
     </w:p>
     <w:p>
       <w:pPr>
@@ -8283,11 +8613,11 @@
           <w:numId w:val="5"/>
         </w:numPr>
       </w:pPr>
-      <w:bookmarkStart w:id="16" w:name="_Toc135982402"/>
+      <w:bookmarkStart w:id="18" w:name="_Toc135982402"/>
       <w:r>
         <w:t>Wstępne przetwarzanie obrazów</w:t>
       </w:r>
-      <w:bookmarkEnd w:id="16"/>
+      <w:bookmarkEnd w:id="18"/>
     </w:p>
     <w:p>
       <w:pPr>
@@ -8752,11 +9082,11 @@
           <w:numId w:val="5"/>
         </w:numPr>
       </w:pPr>
-      <w:bookmarkStart w:id="17" w:name="_Toc135982403"/>
+      <w:bookmarkStart w:id="19" w:name="_Toc135982403"/>
       <w:r>
         <w:t>Augmentacja</w:t>
       </w:r>
-      <w:bookmarkEnd w:id="17"/>
+      <w:bookmarkEnd w:id="19"/>
     </w:p>
     <w:p>
       <w:pPr>
@@ -9149,9 +9479,9 @@
           <w:szCs w:val="22"/>
         </w:rPr>
       </w:pPr>
-      <w:bookmarkStart w:id="18" w:name="_Toc131054180"/>
-      <w:bookmarkStart w:id="19" w:name="_Toc135982426"/>
-      <w:bookmarkStart w:id="20" w:name="_Toc135982679"/>
+      <w:bookmarkStart w:id="20" w:name="_Toc131054180"/>
+      <w:bookmarkStart w:id="21" w:name="_Toc135982679"/>
+      <w:bookmarkStart w:id="22" w:name="_Toc136071202"/>
       <w:r>
         <w:rPr>
           <w:sz w:val="22"/>
@@ -9245,9 +9575,9 @@
         </w:rPr>
         <w:t xml:space="preserve"> Losowy obrót obrazów</w:t>
       </w:r>
-      <w:bookmarkEnd w:id="18"/>
-      <w:bookmarkEnd w:id="19"/>
       <w:bookmarkEnd w:id="20"/>
+      <w:bookmarkEnd w:id="21"/>
+      <w:bookmarkEnd w:id="22"/>
     </w:p>
     <w:p>
       <w:pPr>
@@ -9401,11 +9731,11 @@
           <w:numId w:val="5"/>
         </w:numPr>
       </w:pPr>
-      <w:bookmarkStart w:id="21" w:name="_Toc135982404"/>
+      <w:bookmarkStart w:id="23" w:name="_Toc135982404"/>
       <w:r>
         <w:t>Weryfikacja modelu do rozpoznawania cyfr</w:t>
       </w:r>
-      <w:bookmarkEnd w:id="21"/>
+      <w:bookmarkEnd w:id="23"/>
     </w:p>
     <w:p>
       <w:pPr>
@@ -9995,9 +10325,9 @@
           <w:szCs w:val="22"/>
         </w:rPr>
       </w:pPr>
-      <w:bookmarkStart w:id="22" w:name="_Toc131054181"/>
-      <w:bookmarkStart w:id="23" w:name="_Toc135982427"/>
-      <w:bookmarkStart w:id="24" w:name="_Toc135982680"/>
+      <w:bookmarkStart w:id="24" w:name="_Toc131054181"/>
+      <w:bookmarkStart w:id="25" w:name="_Toc135982680"/>
+      <w:bookmarkStart w:id="26" w:name="_Toc136071203"/>
       <w:r>
         <w:rPr>
           <w:sz w:val="22"/>
@@ -10092,7 +10422,7 @@
         </w:rPr>
         <w:t xml:space="preserve"> Macierz błędu</w:t>
       </w:r>
-      <w:bookmarkEnd w:id="22"/>
+      <w:bookmarkEnd w:id="24"/>
       <w:r>
         <w:rPr>
           <w:noProof/>
@@ -10101,8 +10431,8 @@
         </w:rPr>
         <w:t xml:space="preserve"> dla dwóch klas</w:t>
       </w:r>
-      <w:bookmarkEnd w:id="23"/>
-      <w:bookmarkEnd w:id="24"/>
+      <w:bookmarkEnd w:id="25"/>
+      <w:bookmarkEnd w:id="26"/>
     </w:p>
     <w:p>
       <w:pPr>
@@ -10256,8 +10586,8 @@
           <w:szCs w:val="22"/>
         </w:rPr>
       </w:pPr>
-      <w:bookmarkStart w:id="25" w:name="_Toc135982428"/>
-      <w:bookmarkStart w:id="26" w:name="_Toc135982681"/>
+      <w:bookmarkStart w:id="27" w:name="_Toc135982681"/>
+      <w:bookmarkStart w:id="28" w:name="_Toc136071204"/>
       <w:r>
         <w:rPr>
           <w:sz w:val="22"/>
@@ -10352,8 +10682,8 @@
         </w:rPr>
         <w:t xml:space="preserve"> Macierz błędu dla wielu klas</w:t>
       </w:r>
-      <w:bookmarkEnd w:id="25"/>
-      <w:bookmarkEnd w:id="26"/>
+      <w:bookmarkEnd w:id="27"/>
+      <w:bookmarkEnd w:id="28"/>
     </w:p>
     <w:p>
       <w:pPr>
@@ -10789,15 +11119,15 @@
         </w:tabs>
         <w:ind w:left="720" w:hanging="360"/>
       </w:pPr>
-      <w:bookmarkStart w:id="27" w:name="_Toc133153760"/>
-      <w:bookmarkStart w:id="28" w:name="_Toc135982405"/>
+      <w:bookmarkStart w:id="29" w:name="_Toc133153760"/>
+      <w:bookmarkStart w:id="30" w:name="_Toc135982405"/>
       <w:r>
         <w:lastRenderedPageBreak/>
         <w:t>Model aplikacji do nauki uczenia matematyki</w:t>
       </w:r>
-      <w:bookmarkStart w:id="29" w:name="_Toc133153761"/>
-      <w:bookmarkEnd w:id="27"/>
-      <w:bookmarkEnd w:id="28"/>
+      <w:bookmarkStart w:id="31" w:name="_Toc133153761"/>
+      <w:bookmarkEnd w:id="29"/>
+      <w:bookmarkEnd w:id="30"/>
     </w:p>
     <w:p>
       <w:pPr>
@@ -10807,12 +11137,14 @@
           <w:numId w:val="6"/>
         </w:numPr>
       </w:pPr>
-      <w:bookmarkStart w:id="30" w:name="_Toc135982406"/>
+      <w:bookmarkStart w:id="32" w:name="_Toc133153763"/>
+      <w:bookmarkStart w:id="33" w:name="_Toc135982407"/>
+      <w:bookmarkStart w:id="34" w:name="_Toc135982406"/>
+      <w:bookmarkEnd w:id="31"/>
       <w:r>
         <w:t>Założenia modelu aplikacji</w:t>
       </w:r>
-      <w:bookmarkEnd w:id="29"/>
-      <w:bookmarkEnd w:id="30"/>
+      <w:bookmarkEnd w:id="34"/>
     </w:p>
     <w:p>
       <w:pPr>
@@ -10822,16 +11154,7 @@
         </w:rPr>
       </w:pPr>
       <w:r>
-        <w:t>Założono, że w oparciu o stworzone pytania program ma być w stanie w prosty sposób wygenerować wiele nowych pytań, tak aby zapewnić użytkownikowi zabawę na dłuższy czas. Postanowiono zastosować metodę polegającą na stworzeniu działań z użyciem zmiennych. Kiedy program ma wyświetlić pytanie użytkownikowi, losuje jedno z działań (rys. 2.1), a następnie losuje każdą ze zmiennych z zadanego zakresu</w:t>
-      </w:r>
-      <w:r>
-        <w:t xml:space="preserve">, </w:t>
-      </w:r>
-      <w:r>
-        <w:t>następnie</w:t>
-      </w:r>
-      <w:r>
-        <w:t xml:space="preserve"> podstawia liczby w miejsca zmiennych. W ten sposób zamiast: </w:t>
+        <w:t xml:space="preserve">Założono, że w oparciu o stworzone pytania program ma być w stanie w prosty sposób wygenerować wiele nowych pytań, tak aby zapewnić użytkownikowi zabawę na dłuższy czas. Postanowiono zastosować metodę polegającą na stworzeniu działań z użyciem zmiennych. Kiedy program ma wyświetlić pytanie użytkownikowi, losuje jedno z działań (rys. 2.1), a następnie losuje każdą ze zmiennych z zadanego zakresu, następnie podstawia liczby w miejsca zmiennych. W ten sposób zamiast: </w:t>
       </w:r>
       <m:oMath>
         <m:r>
@@ -10859,39 +11182,7 @@
         <w:rPr>
           <w:rFonts w:eastAsiaTheme="minorEastAsia"/>
         </w:rPr>
-        <w:t>. Przy nast</w:t>
-      </w:r>
-      <w:proofErr w:type="spellStart"/>
-      <w:r>
-        <w:rPr>
-          <w:rFonts w:eastAsiaTheme="minorEastAsia"/>
-        </w:rPr>
-        <w:t>ę</w:t>
-      </w:r>
-      <w:r>
-        <w:rPr>
-          <w:rFonts w:eastAsiaTheme="minorEastAsia"/>
-        </w:rPr>
-        <w:t>pnym</w:t>
-      </w:r>
-      <w:proofErr w:type="spellEnd"/>
-      <w:r>
-        <w:rPr>
-          <w:rFonts w:eastAsiaTheme="minorEastAsia"/>
-        </w:rPr>
-        <w:t xml:space="preserve"> pytaniu może dostać to samo </w:t>
-      </w:r>
-      <w:r>
-        <w:rPr>
-          <w:rFonts w:eastAsiaTheme="minorEastAsia"/>
-        </w:rPr>
-        <w:t>działanie,</w:t>
-      </w:r>
-      <w:r>
-        <w:rPr>
-          <w:rFonts w:eastAsiaTheme="minorEastAsia"/>
-        </w:rPr>
-        <w:t xml:space="preserve"> ale z innymi liczbami.</w:t>
+        <w:t>. Przy następnym pytaniu może dostać to samo działanie, ale z innymi liczbami.</w:t>
       </w:r>
     </w:p>
     <w:p>
@@ -10904,9 +11195,9 @@
           <w:szCs w:val="22"/>
         </w:rPr>
       </w:pPr>
-      <w:bookmarkStart w:id="31" w:name="_Toc133154084"/>
-      <w:bookmarkStart w:id="32" w:name="_Toc135982429"/>
-      <w:bookmarkStart w:id="33" w:name="_Toc135982682"/>
+      <w:bookmarkStart w:id="35" w:name="_Toc133154084"/>
+      <w:bookmarkStart w:id="36" w:name="_Toc135982682"/>
+      <w:bookmarkStart w:id="37" w:name="_Toc136071205"/>
       <w:r>
         <w:rPr>
           <w:sz w:val="22"/>
@@ -11000,9 +11291,9 @@
         </w:rPr>
         <w:t xml:space="preserve"> Działania</w:t>
       </w:r>
-      <w:bookmarkEnd w:id="31"/>
-      <w:bookmarkEnd w:id="32"/>
-      <w:bookmarkEnd w:id="33"/>
+      <w:bookmarkEnd w:id="35"/>
+      <w:bookmarkEnd w:id="36"/>
+      <w:bookmarkEnd w:id="37"/>
     </w:p>
     <w:p>
       <w:pPr>
@@ -11014,7 +11305,7 @@
           <w:noProof/>
         </w:rPr>
         <w:drawing>
-          <wp:inline distT="0" distB="0" distL="0" distR="0" wp14:anchorId="0CCB72D9" wp14:editId="7401A66D">
+          <wp:inline distT="0" distB="0" distL="0" distR="0" wp14:anchorId="023360A3" wp14:editId="080F0ABC">
             <wp:extent cx="1675020" cy="1666875"/>
             <wp:effectExtent l="0" t="0" r="1905" b="0"/>
             <wp:docPr id="639468807" name="Obraz 1" descr="Obraz zawierający tekst, strzała/wskazówka&#10;&#10;Opis wygenerowany automatycznie"/>
@@ -11092,9 +11383,9 @@
           <w:szCs w:val="22"/>
         </w:rPr>
       </w:pPr>
-      <w:bookmarkStart w:id="34" w:name="_Toc133154085"/>
-      <w:bookmarkStart w:id="35" w:name="_Toc135982430"/>
-      <w:bookmarkStart w:id="36" w:name="_Toc135982683"/>
+      <w:bookmarkStart w:id="38" w:name="_Toc133154085"/>
+      <w:bookmarkStart w:id="39" w:name="_Toc135982683"/>
+      <w:bookmarkStart w:id="40" w:name="_Toc136071206"/>
       <w:r>
         <w:rPr>
           <w:sz w:val="22"/>
@@ -11188,9 +11479,9 @@
         </w:rPr>
         <w:t xml:space="preserve"> Zadania tekstowe</w:t>
       </w:r>
-      <w:bookmarkEnd w:id="34"/>
-      <w:bookmarkEnd w:id="35"/>
-      <w:bookmarkEnd w:id="36"/>
+      <w:bookmarkEnd w:id="38"/>
+      <w:bookmarkEnd w:id="39"/>
+      <w:bookmarkEnd w:id="40"/>
     </w:p>
     <w:p>
       <w:pPr>
@@ -11206,7 +11497,7 @@
           <w:noProof/>
         </w:rPr>
         <w:drawing>
-          <wp:inline distT="0" distB="0" distL="0" distR="0" wp14:anchorId="7E5A9B41" wp14:editId="75030FF6">
+          <wp:inline distT="0" distB="0" distL="0" distR="0" wp14:anchorId="441B86A5" wp14:editId="6F094930">
             <wp:extent cx="5760720" cy="1609725"/>
             <wp:effectExtent l="0" t="0" r="0" b="9525"/>
             <wp:docPr id="450577281" name="Obraz 1" descr="Obraz zawierający tekst&#10;&#10;Opis wygenerowany automatycznie"/>
@@ -11272,94 +11563,19 @@
       </w:pPr>
       <w:r>
         <w:lastRenderedPageBreak/>
-        <w:t xml:space="preserve">Ustalono, że odpowiedzi użytkownika będą udzielane poprzez </w:t>
-      </w:r>
-      <w:r>
-        <w:t>ręczne napisanie</w:t>
-      </w:r>
-      <w:r>
-        <w:t xml:space="preserve"> liczby w przestrzeni do malowania. Następnie program wyśle napisaną liczbę </w:t>
-      </w:r>
-      <w:r>
-        <w:t>z zapytaniem na</w:t>
-      </w:r>
-      <w:r>
-        <w:t xml:space="preserve"> serwer, </w:t>
-      </w:r>
-      <w:r>
-        <w:t>skąd</w:t>
-      </w:r>
-      <w:r>
-        <w:t xml:space="preserve"> model uczenia maszynowego </w:t>
-      </w:r>
-      <w:r>
-        <w:t>zwróci</w:t>
-      </w:r>
-      <w:r>
-        <w:t xml:space="preserve"> napisaną liczbę. Program wyświetli rozpoznaną liczbę i zapyta użytkownika czy chodziło mu o tą liczbę. W przypadku błędu użytkownik będzie mieć możliwość poprawy </w:t>
-      </w:r>
-      <w:r>
-        <w:t>napisanej liczby</w:t>
-      </w:r>
-      <w:r>
-        <w:t xml:space="preserve"> i ponownego przesłania. W przypadku akceptacji program sprawdzi czy podany wynik przez użytkownika zgadza się z wynikiem </w:t>
-      </w:r>
-      <w:r>
-        <w:t>obliczonym przez</w:t>
-      </w:r>
-      <w:r>
-        <w:t xml:space="preserve"> program oraz wyświetli stosowny komunikat.</w:t>
+        <w:t>Ustalono, że odpowiedzi użytkownika będą udzielane poprzez ręczne napisanie liczby w przestrzeni do malowania. Następnie program wyśle napisaną liczbę z zapytaniem na serwer, skąd model uczenia maszynowego zwróci napisaną liczbę. Program wyświetli rozpoznaną liczbę i zapyta użytkownika czy chodziło mu o tą liczbę. W przypadku błędu użytkownik będzie mieć możliwość poprawy napisanej liczby i ponownego przesłania. W przypadku akceptacji program sprawdzi czy podany wynik przez użytkownika zgadza się z wynikiem obliczonym przez program oraz wyświetli stosowny komunikat.</w:t>
       </w:r>
     </w:p>
     <w:p>
       <w:r>
         <w:tab/>
-        <w:t xml:space="preserve">Dodatkową funkcjonalnością będzie licznik, który będzie </w:t>
-      </w:r>
-      <w:r>
-        <w:t>wskazywać,</w:t>
-      </w:r>
-      <w:r>
-        <w:t xml:space="preserve"> ile odpowiedzi zostało udzielonych poprawnie na wszystkie </w:t>
-      </w:r>
-      <w:r>
-        <w:t>zadan</w:t>
-      </w:r>
-      <w:r>
-        <w:t>e</w:t>
-      </w:r>
-      <w:r>
-        <w:t xml:space="preserve"> zadania. </w:t>
-      </w:r>
-      <w:r>
-        <w:t xml:space="preserve">Ponieważ aplikacja nie ma przeznaczonej grupy wiekowej, będą do wyboru poziomy trudności polegające na wyborze </w:t>
-      </w:r>
-      <w:r>
-        <w:t>przedziału</w:t>
-      </w:r>
-      <w:r>
-        <w:t>,</w:t>
-      </w:r>
-      <w:r>
-        <w:t xml:space="preserve"> z którego będą losowane liczby w pytaniach</w:t>
-      </w:r>
-      <w:r>
-        <w:t>.</w:t>
+        <w:t>Dodatkową funkcjonalnością będzie licznik, który będzie wskazywać, ile odpowiedzi zostało udzielonych poprawnie na wszystkie zadane zadania. Ponieważ aplikacja nie ma przeznaczonej grupy wiekowej, będą do wyboru poziomy trudności polegające na wyborze przedziału, z którego będą losowane liczby w pytaniach.</w:t>
       </w:r>
     </w:p>
     <w:p>
       <w:r>
         <w:tab/>
-        <w:t>Ważnym wymaganiem będzie</w:t>
-      </w:r>
-      <w:r>
-        <w:t xml:space="preserve"> również</w:t>
-      </w:r>
-      <w:r>
-        <w:t xml:space="preserve"> skalowalność aplikacji, tak aby mogła być zastosowana na</w:t>
-      </w:r>
-      <w:r>
-        <w:t xml:space="preserve"> różnych urządzeniach z Androidem.</w:t>
+        <w:t>Ważnym wymaganiem będzie również skalowalność aplikacji, tak aby mogła być zastosowana na różnych urządzeniach z Androidem.</w:t>
       </w:r>
     </w:p>
     <w:p>
@@ -11370,13 +11586,11 @@
           <w:numId w:val="6"/>
         </w:numPr>
       </w:pPr>
-      <w:bookmarkStart w:id="37" w:name="_Toc133153763"/>
-      <w:bookmarkStart w:id="38" w:name="_Toc135982407"/>
       <w:r>
         <w:t>Architektura aplikacji</w:t>
       </w:r>
-      <w:bookmarkEnd w:id="37"/>
-      <w:bookmarkEnd w:id="38"/>
+      <w:bookmarkEnd w:id="32"/>
+      <w:bookmarkEnd w:id="33"/>
     </w:p>
     <w:p>
       <w:pPr>
@@ -11649,8 +11863,8 @@
           <w:szCs w:val="22"/>
         </w:rPr>
       </w:pPr>
-      <w:bookmarkStart w:id="39" w:name="_Toc135982431"/>
-      <w:bookmarkStart w:id="40" w:name="_Toc135982684"/>
+      <w:bookmarkStart w:id="41" w:name="_Toc135982684"/>
+      <w:bookmarkStart w:id="42" w:name="_Toc136071207"/>
       <w:r>
         <w:rPr>
           <w:sz w:val="22"/>
@@ -11758,8 +11972,8 @@
         </w:rPr>
         <w:t>Aktywności</w:t>
       </w:r>
-      <w:bookmarkEnd w:id="39"/>
-      <w:bookmarkEnd w:id="40"/>
+      <w:bookmarkEnd w:id="41"/>
+      <w:bookmarkEnd w:id="42"/>
     </w:p>
     <w:p>
       <w:r>
@@ -11830,8 +12044,8 @@
           <w:szCs w:val="22"/>
         </w:rPr>
       </w:pPr>
-      <w:bookmarkStart w:id="41" w:name="_Toc135982432"/>
-      <w:bookmarkStart w:id="42" w:name="_Toc135982685"/>
+      <w:bookmarkStart w:id="43" w:name="_Toc135982685"/>
+      <w:bookmarkStart w:id="44" w:name="_Toc136071208"/>
       <w:r>
         <w:rPr>
           <w:sz w:val="22"/>
@@ -11933,8 +12147,8 @@
         </w:rPr>
         <w:t xml:space="preserve"> – fragment i widok</w:t>
       </w:r>
-      <w:bookmarkEnd w:id="41"/>
-      <w:bookmarkEnd w:id="42"/>
+      <w:bookmarkEnd w:id="43"/>
+      <w:bookmarkEnd w:id="44"/>
     </w:p>
     <w:p>
       <w:pPr>
@@ -11994,8 +12208,8 @@
           <w:szCs w:val="22"/>
         </w:rPr>
       </w:pPr>
-      <w:bookmarkStart w:id="43" w:name="_Toc135982433"/>
-      <w:bookmarkStart w:id="44" w:name="_Toc135982686"/>
+      <w:bookmarkStart w:id="45" w:name="_Toc135982686"/>
+      <w:bookmarkStart w:id="46" w:name="_Toc136071209"/>
       <w:r>
         <w:rPr>
           <w:sz w:val="22"/>
@@ -12089,8 +12303,8 @@
         </w:rPr>
         <w:t xml:space="preserve"> Diagram klas</w:t>
       </w:r>
-      <w:bookmarkEnd w:id="43"/>
-      <w:bookmarkEnd w:id="44"/>
+      <w:bookmarkEnd w:id="45"/>
+      <w:bookmarkEnd w:id="46"/>
     </w:p>
     <w:p>
       <w:pPr>
@@ -12234,13 +12448,13 @@
           <w:numId w:val="6"/>
         </w:numPr>
       </w:pPr>
-      <w:bookmarkStart w:id="45" w:name="_Toc133153764"/>
-      <w:bookmarkStart w:id="46" w:name="_Toc135982408"/>
+      <w:bookmarkStart w:id="47" w:name="_Toc133153764"/>
+      <w:bookmarkStart w:id="48" w:name="_Toc135982408"/>
       <w:r>
         <w:t>Wybrane technologie zastosowane do budowy aplikacji</w:t>
       </w:r>
-      <w:bookmarkEnd w:id="45"/>
-      <w:bookmarkEnd w:id="46"/>
+      <w:bookmarkEnd w:id="47"/>
+      <w:bookmarkEnd w:id="48"/>
     </w:p>
     <w:p>
       <w:pPr>
@@ -12267,11 +12481,11 @@
           <w:numId w:val="6"/>
         </w:numPr>
       </w:pPr>
-      <w:bookmarkStart w:id="47" w:name="_Toc135982409"/>
+      <w:bookmarkStart w:id="49" w:name="_Toc135982409"/>
       <w:r>
         <w:t>Android</w:t>
       </w:r>
-      <w:bookmarkEnd w:id="47"/>
+      <w:bookmarkEnd w:id="49"/>
     </w:p>
     <w:p>
       <w:pPr>
@@ -12579,8 +12793,8 @@
           <w:szCs w:val="24"/>
         </w:rPr>
       </w:pPr>
-      <w:bookmarkStart w:id="48" w:name="_Toc135982434"/>
-      <w:bookmarkStart w:id="49" w:name="_Toc135982687"/>
+      <w:bookmarkStart w:id="50" w:name="_Toc135982687"/>
+      <w:bookmarkStart w:id="51" w:name="_Toc136071210"/>
       <w:r>
         <w:rPr>
           <w:sz w:val="24"/>
@@ -12682,8 +12896,8 @@
         </w:rPr>
         <w:t>smartfonów</w:t>
       </w:r>
-      <w:bookmarkEnd w:id="48"/>
-      <w:bookmarkEnd w:id="49"/>
+      <w:bookmarkEnd w:id="50"/>
+      <w:bookmarkEnd w:id="51"/>
     </w:p>
     <w:p>
       <w:pPr>
@@ -12770,11 +12984,11 @@
           <w:numId w:val="6"/>
         </w:numPr>
       </w:pPr>
-      <w:bookmarkStart w:id="50" w:name="_Toc135982410"/>
+      <w:bookmarkStart w:id="52" w:name="_Toc135982410"/>
       <w:r>
         <w:t>Java</w:t>
       </w:r>
-      <w:bookmarkEnd w:id="50"/>
+      <w:bookmarkEnd w:id="52"/>
     </w:p>
     <w:p>
       <w:pPr>
@@ -12908,7 +13122,7 @@
           <w:numId w:val="6"/>
         </w:numPr>
       </w:pPr>
-      <w:bookmarkStart w:id="51" w:name="_Toc135982411"/>
+      <w:bookmarkStart w:id="53" w:name="_Toc135982411"/>
       <w:r>
         <w:t xml:space="preserve">Pozostałe </w:t>
       </w:r>
@@ -12918,7 +13132,7 @@
       <w:r>
         <w:t>:</w:t>
       </w:r>
-      <w:bookmarkEnd w:id="51"/>
+      <w:bookmarkEnd w:id="53"/>
     </w:p>
     <w:p>
       <w:pPr>
@@ -13027,14 +13241,14 @@
           <w:numId w:val="6"/>
         </w:numPr>
       </w:pPr>
-      <w:bookmarkStart w:id="52" w:name="_Toc133153765"/>
-      <w:bookmarkStart w:id="53" w:name="_Toc135982412"/>
+      <w:bookmarkStart w:id="54" w:name="_Toc133153765"/>
+      <w:bookmarkStart w:id="55" w:name="_Toc135982412"/>
       <w:r>
         <w:lastRenderedPageBreak/>
         <w:t>Wybrane metody uczenia maszynowego zastosowane w aplikacji</w:t>
       </w:r>
-      <w:bookmarkEnd w:id="52"/>
-      <w:bookmarkEnd w:id="53"/>
+      <w:bookmarkEnd w:id="54"/>
+      <w:bookmarkEnd w:id="55"/>
     </w:p>
     <w:p>
       <w:pPr>
@@ -13044,14 +13258,14 @@
           <w:numId w:val="6"/>
         </w:numPr>
       </w:pPr>
-      <w:bookmarkStart w:id="54" w:name="_Toc135982413"/>
+      <w:bookmarkStart w:id="56" w:name="_Toc135982413"/>
       <w:r>
         <w:t>Zes</w:t>
       </w:r>
       <w:r>
         <w:t>taw danych MNIST</w:t>
       </w:r>
-      <w:bookmarkEnd w:id="54"/>
+      <w:bookmarkEnd w:id="56"/>
     </w:p>
     <w:p>
       <w:pPr>
@@ -13111,8 +13325,8 @@
           <w:szCs w:val="22"/>
         </w:rPr>
       </w:pPr>
-      <w:bookmarkStart w:id="55" w:name="_Toc135982435"/>
-      <w:bookmarkStart w:id="56" w:name="_Toc135982688"/>
+      <w:bookmarkStart w:id="57" w:name="_Toc135982688"/>
+      <w:bookmarkStart w:id="58" w:name="_Toc136071211"/>
       <w:r>
         <w:rPr>
           <w:sz w:val="22"/>
@@ -13206,8 +13420,8 @@
         </w:rPr>
         <w:t xml:space="preserve"> Przykładowe dane z zestawu MNIST</w:t>
       </w:r>
-      <w:bookmarkEnd w:id="55"/>
-      <w:bookmarkEnd w:id="56"/>
+      <w:bookmarkEnd w:id="57"/>
+      <w:bookmarkEnd w:id="58"/>
     </w:p>
     <w:p>
       <w:pPr>
@@ -13307,7 +13521,7 @@
       <w:r>
         <w:t xml:space="preserve">nie jest </w:t>
       </w:r>
-      <w:commentRangeStart w:id="57"/>
+      <w:commentRangeStart w:id="59"/>
       <w:r>
         <w:t>zb</w:t>
       </w:r>
@@ -13317,12 +13531,12 @@
       <w:r>
         <w:t>lansowany</w:t>
       </w:r>
-      <w:commentRangeEnd w:id="57"/>
+      <w:commentRangeEnd w:id="59"/>
       <w:r>
         <w:rPr>
           <w:rStyle w:val="Odwoaniedokomentarza"/>
         </w:rPr>
-        <w:commentReference w:id="57"/>
+        <w:commentReference w:id="59"/>
       </w:r>
       <w:r>
         <w:t xml:space="preserve">, różnica między liczbą wystąpień „1” i „5” wynosi około 2000. Po wykonaniu testu chi-kwadrat p-value wyszło znacznie mniejsze niż 0.05, więc </w:t>
@@ -13376,9 +13590,9 @@
           <w:szCs w:val="22"/>
         </w:rPr>
       </w:pPr>
-      <w:bookmarkStart w:id="58" w:name="_Toc133154086"/>
-      <w:bookmarkStart w:id="59" w:name="_Toc135982436"/>
-      <w:bookmarkStart w:id="60" w:name="_Toc135982689"/>
+      <w:bookmarkStart w:id="60" w:name="_Toc133154086"/>
+      <w:bookmarkStart w:id="61" w:name="_Toc135982689"/>
+      <w:bookmarkStart w:id="62" w:name="_Toc136071212"/>
       <w:r>
         <w:rPr>
           <w:sz w:val="22"/>
@@ -13473,9 +13687,9 @@
         </w:rPr>
         <w:t xml:space="preserve"> Rozkład cyfr w MNIST</w:t>
       </w:r>
-      <w:bookmarkEnd w:id="58"/>
-      <w:bookmarkEnd w:id="59"/>
       <w:bookmarkEnd w:id="60"/>
+      <w:bookmarkEnd w:id="61"/>
+      <w:bookmarkEnd w:id="62"/>
     </w:p>
     <w:p>
       <w:pPr>
@@ -13766,11 +13980,11 @@
           <w:numId w:val="6"/>
         </w:numPr>
       </w:pPr>
-      <w:bookmarkStart w:id="61" w:name="_Toc135982414"/>
+      <w:bookmarkStart w:id="63" w:name="_Toc135982414"/>
       <w:r>
         <w:t>Augmentacja</w:t>
       </w:r>
-      <w:bookmarkEnd w:id="61"/>
+      <w:bookmarkEnd w:id="63"/>
     </w:p>
     <w:p>
       <w:pPr>
@@ -14045,8 +14259,8 @@
           <w:szCs w:val="22"/>
         </w:rPr>
       </w:pPr>
-      <w:bookmarkStart w:id="62" w:name="_Toc135982437"/>
-      <w:bookmarkStart w:id="63" w:name="_Toc135982690"/>
+      <w:bookmarkStart w:id="64" w:name="_Toc135982690"/>
+      <w:bookmarkStart w:id="65" w:name="_Toc136071213"/>
       <w:r>
         <w:rPr>
           <w:sz w:val="22"/>
@@ -14140,8 +14354,8 @@
         </w:rPr>
         <w:t xml:space="preserve"> Wyniki augmentacji</w:t>
       </w:r>
-      <w:bookmarkEnd w:id="62"/>
-      <w:bookmarkEnd w:id="63"/>
+      <w:bookmarkEnd w:id="64"/>
+      <w:bookmarkEnd w:id="65"/>
     </w:p>
     <w:p>
       <w:r>
@@ -14299,8 +14513,8 @@
           <w:szCs w:val="22"/>
         </w:rPr>
       </w:pPr>
-      <w:bookmarkStart w:id="64" w:name="_Toc135982438"/>
-      <w:bookmarkStart w:id="65" w:name="_Toc135982691"/>
+      <w:bookmarkStart w:id="66" w:name="_Toc135982691"/>
+      <w:bookmarkStart w:id="67" w:name="_Toc136071214"/>
       <w:r>
         <w:rPr>
           <w:sz w:val="22"/>
@@ -14394,8 +14608,8 @@
         </w:rPr>
         <w:t xml:space="preserve"> Rozkład cyfr po augmentacji</w:t>
       </w:r>
-      <w:bookmarkEnd w:id="64"/>
-      <w:bookmarkEnd w:id="65"/>
+      <w:bookmarkEnd w:id="66"/>
+      <w:bookmarkEnd w:id="67"/>
     </w:p>
     <w:p>
       <w:pPr>
@@ -14497,12 +14711,12 @@
           <w:numId w:val="6"/>
         </w:numPr>
       </w:pPr>
-      <w:bookmarkStart w:id="66" w:name="_Toc135982415"/>
+      <w:bookmarkStart w:id="68" w:name="_Toc135982415"/>
       <w:r>
         <w:lastRenderedPageBreak/>
         <w:t>Podział obrazów liczb na cyfry oraz przygotowanie danych</w:t>
       </w:r>
-      <w:bookmarkEnd w:id="66"/>
+      <w:bookmarkEnd w:id="68"/>
     </w:p>
     <w:p>
       <w:pPr>
@@ -14524,6 +14738,9 @@
       </w:r>
       <w:r>
         <w:t>), które kolejno przechodzą etap wstępnego przygotowania.</w:t>
+      </w:r>
+      <w:r>
+        <w:t xml:space="preserve"> </w:t>
       </w:r>
     </w:p>
     <w:p>
@@ -14536,9 +14753,9 @@
           <w:szCs w:val="22"/>
         </w:rPr>
       </w:pPr>
-      <w:bookmarkStart w:id="67" w:name="_Toc133154087"/>
-      <w:bookmarkStart w:id="68" w:name="_Toc135982439"/>
-      <w:bookmarkStart w:id="69" w:name="_Toc135982692"/>
+      <w:bookmarkStart w:id="69" w:name="_Toc133154087"/>
+      <w:bookmarkStart w:id="70" w:name="_Toc135982692"/>
+      <w:bookmarkStart w:id="71" w:name="_Toc136071215"/>
       <w:r>
         <w:rPr>
           <w:sz w:val="22"/>
@@ -14632,9 +14849,9 @@
         </w:rPr>
         <w:t xml:space="preserve"> Podział liczby na cyfry</w:t>
       </w:r>
-      <w:bookmarkEnd w:id="67"/>
-      <w:bookmarkEnd w:id="68"/>
       <w:bookmarkEnd w:id="69"/>
+      <w:bookmarkEnd w:id="70"/>
+      <w:bookmarkEnd w:id="71"/>
     </w:p>
     <w:p>
       <w:pPr>
@@ -14745,8 +14962,8 @@
           <w:szCs w:val="22"/>
         </w:rPr>
       </w:pPr>
-      <w:bookmarkStart w:id="70" w:name="_Toc135982440"/>
-      <w:bookmarkStart w:id="71" w:name="_Toc135982693"/>
+      <w:bookmarkStart w:id="72" w:name="_Toc135982693"/>
+      <w:bookmarkStart w:id="73" w:name="_Toc136071216"/>
       <w:r>
         <w:rPr>
           <w:sz w:val="22"/>
@@ -14841,8 +15058,8 @@
         </w:rPr>
         <w:t xml:space="preserve"> Cyfra po dopisaniu pustego pola</w:t>
       </w:r>
-      <w:bookmarkEnd w:id="70"/>
-      <w:bookmarkEnd w:id="71"/>
+      <w:bookmarkEnd w:id="72"/>
+      <w:bookmarkEnd w:id="73"/>
     </w:p>
     <w:p>
       <w:pPr>
@@ -14946,9 +15163,9 @@
           <w:szCs w:val="22"/>
         </w:rPr>
       </w:pPr>
-      <w:bookmarkStart w:id="72" w:name="_Toc133154088"/>
-      <w:bookmarkStart w:id="73" w:name="_Toc135982441"/>
-      <w:bookmarkStart w:id="74" w:name="_Toc135982694"/>
+      <w:bookmarkStart w:id="74" w:name="_Toc133154088"/>
+      <w:bookmarkStart w:id="75" w:name="_Toc135982694"/>
+      <w:bookmarkStart w:id="76" w:name="_Toc136071217"/>
       <w:r>
         <w:rPr>
           <w:sz w:val="22"/>
@@ -15042,9 +15259,9 @@
         </w:rPr>
         <w:t xml:space="preserve"> Liczba po obróbce</w:t>
       </w:r>
-      <w:bookmarkEnd w:id="72"/>
-      <w:bookmarkEnd w:id="73"/>
       <w:bookmarkEnd w:id="74"/>
+      <w:bookmarkEnd w:id="75"/>
+      <w:bookmarkEnd w:id="76"/>
     </w:p>
     <w:p>
       <w:pPr>
@@ -15146,14 +15363,14 @@
           <w:numId w:val="6"/>
         </w:numPr>
       </w:pPr>
-      <w:bookmarkStart w:id="75" w:name="_Toc135982416"/>
+      <w:bookmarkStart w:id="77" w:name="_Toc135982416"/>
       <w:r>
         <w:t>Model</w:t>
       </w:r>
       <w:r>
         <w:t xml:space="preserve"> i badanie skuteczności</w:t>
       </w:r>
-      <w:bookmarkEnd w:id="75"/>
+      <w:bookmarkEnd w:id="77"/>
     </w:p>
     <w:p>
       <w:pPr>
@@ -15316,8 +15533,8 @@
           <w:szCs w:val="22"/>
         </w:rPr>
       </w:pPr>
-      <w:bookmarkStart w:id="76" w:name="_Toc135982442"/>
-      <w:bookmarkStart w:id="77" w:name="_Toc135982695"/>
+      <w:bookmarkStart w:id="78" w:name="_Toc135982695"/>
+      <w:bookmarkStart w:id="79" w:name="_Toc136071218"/>
       <w:r>
         <w:rPr>
           <w:sz w:val="22"/>
@@ -15432,8 +15649,8 @@
         </w:rPr>
         <w:t xml:space="preserve"> sieci neuronowej</w:t>
       </w:r>
-      <w:bookmarkEnd w:id="76"/>
-      <w:bookmarkEnd w:id="77"/>
+      <w:bookmarkEnd w:id="78"/>
+      <w:bookmarkEnd w:id="79"/>
     </w:p>
     <w:p>
       <w:pPr>
@@ -15574,19 +15791,19 @@
         </w:rPr>
         <w:t xml:space="preserve"> ponieważ dane nie są </w:t>
       </w:r>
-      <w:commentRangeStart w:id="78"/>
+      <w:commentRangeStart w:id="80"/>
       <w:r>
         <w:rPr>
           <w:rFonts w:ascii="CMR12" w:hAnsi="CMR12" w:cs="CMR12"/>
         </w:rPr>
         <w:t>zbilansowane</w:t>
       </w:r>
-      <w:commentRangeEnd w:id="78"/>
+      <w:commentRangeEnd w:id="80"/>
       <w:r>
         <w:rPr>
           <w:rStyle w:val="Odwoaniedokomentarza"/>
         </w:rPr>
-        <w:commentReference w:id="78"/>
+        <w:commentReference w:id="80"/>
       </w:r>
       <w:r>
         <w:rPr>
@@ -15684,19 +15901,19 @@
       <w:r>
         <w:t xml:space="preserve"> </w:t>
       </w:r>
-      <w:commentRangeStart w:id="79"/>
+      <w:commentRangeStart w:id="81"/>
       <w:r>
         <w:t>[</w:t>
       </w:r>
       <w:r>
         <w:t>15</w:t>
       </w:r>
-      <w:commentRangeEnd w:id="79"/>
+      <w:commentRangeEnd w:id="81"/>
       <w:r>
         <w:rPr>
           <w:rStyle w:val="Odwoaniedokomentarza"/>
         </w:rPr>
-        <w:commentReference w:id="79"/>
+        <w:commentReference w:id="81"/>
       </w:r>
       <w:r>
         <w:t>]</w:t>
@@ -15726,8 +15943,8 @@
           <w:szCs w:val="22"/>
         </w:rPr>
       </w:pPr>
-      <w:bookmarkStart w:id="80" w:name="_Toc135982443"/>
-      <w:bookmarkStart w:id="81" w:name="_Toc135982696"/>
+      <w:bookmarkStart w:id="82" w:name="_Toc135982696"/>
+      <w:bookmarkStart w:id="83" w:name="_Toc136071219"/>
       <w:r>
         <w:rPr>
           <w:sz w:val="22"/>
@@ -15849,8 +16066,8 @@
         </w:rPr>
         <w:t xml:space="preserve"> strat</w:t>
       </w:r>
-      <w:bookmarkEnd w:id="80"/>
-      <w:bookmarkEnd w:id="81"/>
+      <w:bookmarkEnd w:id="82"/>
+      <w:bookmarkEnd w:id="83"/>
     </w:p>
     <w:p>
       <w:pPr>
@@ -15983,8 +16200,8 @@
           <w:szCs w:val="22"/>
         </w:rPr>
       </w:pPr>
-      <w:bookmarkStart w:id="82" w:name="_Toc135982444"/>
-      <w:bookmarkStart w:id="83" w:name="_Toc135982697"/>
+      <w:bookmarkStart w:id="84" w:name="_Toc135982697"/>
+      <w:bookmarkStart w:id="85" w:name="_Toc136071220"/>
       <w:r>
         <w:rPr>
           <w:sz w:val="22"/>
@@ -16079,8 +16296,8 @@
         </w:rPr>
         <w:t xml:space="preserve"> Macierz błędu</w:t>
       </w:r>
-      <w:bookmarkEnd w:id="82"/>
-      <w:bookmarkEnd w:id="83"/>
+      <w:bookmarkEnd w:id="84"/>
+      <w:bookmarkEnd w:id="85"/>
     </w:p>
     <w:p>
       <w:pPr>
@@ -16181,7 +16398,7 @@
           <w:szCs w:val="22"/>
         </w:rPr>
       </w:pPr>
-      <w:bookmarkStart w:id="84" w:name="_Toc135982858"/>
+      <w:bookmarkStart w:id="86" w:name="_Toc135982858"/>
       <w:r>
         <w:rPr>
           <w:sz w:val="22"/>
@@ -16289,7 +16506,7 @@
         </w:rPr>
         <w:t>tablicy błędów</w:t>
       </w:r>
-      <w:bookmarkEnd w:id="84"/>
+      <w:bookmarkEnd w:id="86"/>
       <w:r>
         <w:rPr>
           <w:sz w:val="22"/>
@@ -17198,7 +17415,7 @@
           <w:szCs w:val="22"/>
         </w:rPr>
       </w:pPr>
-      <w:bookmarkStart w:id="85" w:name="_Toc135982859"/>
+      <w:bookmarkStart w:id="87" w:name="_Toc135982859"/>
       <w:r>
         <w:rPr>
           <w:sz w:val="22"/>
@@ -17299,7 +17516,7 @@
         </w:rPr>
         <w:t>Czułość, specyficzność i precyzja</w:t>
       </w:r>
-      <w:bookmarkEnd w:id="85"/>
+      <w:bookmarkEnd w:id="87"/>
     </w:p>
     <w:tbl>
       <w:tblPr>
@@ -18129,17 +18346,17 @@
           <w:numId w:val="6"/>
         </w:numPr>
       </w:pPr>
-      <w:bookmarkStart w:id="86" w:name="_Toc133153766"/>
-      <w:bookmarkStart w:id="87" w:name="_Toc135982417"/>
+      <w:bookmarkStart w:id="88" w:name="_Toc133153766"/>
+      <w:bookmarkStart w:id="89" w:name="_Toc135982417"/>
       <w:r>
         <w:lastRenderedPageBreak/>
         <w:t>Korzystanie z modelu ML poprzez API </w:t>
       </w:r>
-      <w:bookmarkEnd w:id="86"/>
+      <w:bookmarkEnd w:id="88"/>
       <w:r>
         <w:t>HTTP</w:t>
       </w:r>
-      <w:bookmarkEnd w:id="87"/>
+      <w:bookmarkEnd w:id="89"/>
     </w:p>
     <w:p>
       <w:pPr>
@@ -18239,8 +18456,8 @@
           <w:szCs w:val="22"/>
         </w:rPr>
       </w:pPr>
-      <w:bookmarkStart w:id="88" w:name="_Toc135982445"/>
-      <w:bookmarkStart w:id="89" w:name="_Toc135982698"/>
+      <w:bookmarkStart w:id="90" w:name="_Toc135982698"/>
+      <w:bookmarkStart w:id="91" w:name="_Toc136071221"/>
       <w:r>
         <w:rPr>
           <w:sz w:val="22"/>
@@ -18334,8 +18551,8 @@
         </w:rPr>
         <w:t xml:space="preserve"> Schemat architektury aplikacji z modelem ML</w:t>
       </w:r>
-      <w:bookmarkEnd w:id="88"/>
-      <w:bookmarkEnd w:id="89"/>
+      <w:bookmarkEnd w:id="90"/>
+      <w:bookmarkEnd w:id="91"/>
     </w:p>
     <w:p>
       <w:pPr>
@@ -18420,12 +18637,7 @@
         <w:ind w:firstLine="708"/>
       </w:pPr>
     </w:p>
-    <w:p>
-      <w:pPr>
-        <w:pStyle w:val="Nagwek1"/>
-        <w:jc w:val="center"/>
-      </w:pPr>
-    </w:p>
+    <w:p/>
     <w:p>
       <w:pPr>
         <w:rPr>
@@ -18445,12 +18657,12 @@
           <w:numId w:val="6"/>
         </w:numPr>
       </w:pPr>
-      <w:bookmarkStart w:id="90" w:name="_Toc135982418"/>
+      <w:bookmarkStart w:id="92" w:name="_Toc135982418"/>
       <w:r>
         <w:lastRenderedPageBreak/>
         <w:t>Opis implementacji i działania aplikacji</w:t>
       </w:r>
-      <w:bookmarkEnd w:id="90"/>
+      <w:bookmarkEnd w:id="92"/>
     </w:p>
     <w:p>
       <w:pPr>
@@ -18460,11 +18672,11 @@
           <w:numId w:val="6"/>
         </w:numPr>
       </w:pPr>
-      <w:bookmarkStart w:id="91" w:name="_Toc135982419"/>
+      <w:bookmarkStart w:id="93" w:name="_Toc135982419"/>
       <w:r>
         <w:t>Ekran startowy i podstawowe funkcjonalności</w:t>
       </w:r>
-      <w:bookmarkEnd w:id="91"/>
+      <w:bookmarkEnd w:id="93"/>
       <w:r>
         <w:t xml:space="preserve"> </w:t>
       </w:r>
@@ -18483,10 +18695,7 @@
         <w:t>menu wyboru</w:t>
       </w:r>
       <w:r>
-        <w:t xml:space="preserve"> </w:t>
-      </w:r>
-      <w:r>
-        <w:t>(rys. 3.1)</w:t>
+        <w:t xml:space="preserve"> (rys. 3.1)</w:t>
       </w:r>
       <w:r>
         <w:t>, użytkownik ma możliwość rozpoczęcia, przejścia</w:t>
@@ -18511,8 +18720,8 @@
           <w:szCs w:val="22"/>
         </w:rPr>
       </w:pPr>
-      <w:bookmarkStart w:id="92" w:name="_Toc135982446"/>
-      <w:bookmarkStart w:id="93" w:name="_Toc135982699"/>
+      <w:bookmarkStart w:id="94" w:name="_Toc135982699"/>
+      <w:bookmarkStart w:id="95" w:name="_Toc136071222"/>
       <w:r>
         <w:rPr>
           <w:sz w:val="22"/>
@@ -18620,8 +18829,8 @@
         </w:rPr>
         <w:t>kran startowy</w:t>
       </w:r>
-      <w:bookmarkEnd w:id="92"/>
-      <w:bookmarkEnd w:id="93"/>
+      <w:bookmarkEnd w:id="94"/>
+      <w:bookmarkEnd w:id="95"/>
     </w:p>
     <w:p>
       <w:pPr>
@@ -18801,8 +19010,8 @@
           <w:szCs w:val="22"/>
         </w:rPr>
       </w:pPr>
-      <w:bookmarkStart w:id="94" w:name="_Toc135982447"/>
-      <w:bookmarkStart w:id="95" w:name="_Toc135982700"/>
+      <w:bookmarkStart w:id="96" w:name="_Toc135982700"/>
+      <w:bookmarkStart w:id="97" w:name="_Toc136071223"/>
       <w:r>
         <w:rPr>
           <w:sz w:val="22"/>
@@ -18925,8 +19134,8 @@
         </w:rPr>
         <w:t xml:space="preserve"> trybu gry</w:t>
       </w:r>
-      <w:bookmarkEnd w:id="94"/>
-      <w:bookmarkEnd w:id="95"/>
+      <w:bookmarkEnd w:id="96"/>
+      <w:bookmarkEnd w:id="97"/>
     </w:p>
     <w:p>
       <w:pPr>
@@ -19187,8 +19396,7 @@
       <w:r>
         <w:t>aplikacja prawidłowo rozpoznała zapisaną przez niego liczbę</w:t>
       </w:r>
-      <w:bookmarkStart w:id="96" w:name="_Toc135982448"/>
-      <w:bookmarkStart w:id="97" w:name="_Toc135982701"/>
+      <w:bookmarkStart w:id="98" w:name="_Toc135982701"/>
       <w:r>
         <w:t>.</w:t>
       </w:r>
@@ -19231,16 +19439,16 @@
         <w:lastRenderedPageBreak/>
         <w:t xml:space="preserve">W lewym górnym rogu znajduje się licznik punktów, który wskazuje ile poprawnych odpowiedzi udzielił </w:t>
       </w:r>
-      <w:commentRangeStart w:id="98"/>
+      <w:commentRangeStart w:id="99"/>
       <w:r>
         <w:t>użytkownik</w:t>
       </w:r>
-      <w:commentRangeEnd w:id="98"/>
+      <w:commentRangeEnd w:id="99"/>
       <w:r>
         <w:rPr>
           <w:rStyle w:val="Odwoaniedokomentarza"/>
         </w:rPr>
-        <w:commentReference w:id="98"/>
+        <w:commentReference w:id="99"/>
       </w:r>
       <w:r>
         <w:t>.</w:t>
@@ -19257,6 +19465,7 @@
         <w:keepNext/>
         <w:jc w:val="center"/>
       </w:pPr>
+      <w:bookmarkStart w:id="100" w:name="_Toc136071224"/>
       <w:r>
         <w:rPr>
           <w:sz w:val="22"/>
@@ -19343,8 +19552,7 @@
         </w:rPr>
         <w:fldChar w:fldCharType="end"/>
       </w:r>
-      <w:bookmarkEnd w:id="96"/>
-      <w:bookmarkEnd w:id="97"/>
+      <w:bookmarkEnd w:id="98"/>
       <w:r>
         <w:rPr>
           <w:sz w:val="22"/>
@@ -19359,7 +19567,7 @@
         </w:rPr>
         <w:t xml:space="preserve">Główny </w:t>
       </w:r>
-      <w:commentRangeStart w:id="99"/>
+      <w:commentRangeStart w:id="101"/>
       <w:r>
         <w:rPr>
           <w:sz w:val="22"/>
@@ -19367,7 +19575,7 @@
         </w:rPr>
         <w:t>ekran</w:t>
       </w:r>
-      <w:commentRangeEnd w:id="99"/>
+      <w:commentRangeEnd w:id="101"/>
       <w:r>
         <w:rPr>
           <w:rStyle w:val="Odwoaniedokomentarza"/>
@@ -19375,14 +19583,15 @@
           <w:iCs w:val="0"/>
           <w:color w:val="auto"/>
         </w:rPr>
-        <w:commentReference w:id="99"/>
-      </w:r>
+        <w:commentReference w:id="101"/>
+      </w:r>
+      <w:bookmarkEnd w:id="100"/>
     </w:p>
     <w:p>
       <w:pPr>
         <w:jc w:val="center"/>
       </w:pPr>
-      <w:commentRangeStart w:id="100"/>
+      <w:commentRangeStart w:id="102"/>
       <w:r>
         <w:rPr>
           <w:noProof/>
@@ -19430,12 +19639,12 @@
           </wp:inline>
         </w:drawing>
       </w:r>
-      <w:commentRangeEnd w:id="100"/>
+      <w:commentRangeEnd w:id="102"/>
       <w:r>
         <w:rPr>
           <w:rStyle w:val="Odwoaniedokomentarza"/>
         </w:rPr>
-        <w:commentReference w:id="100"/>
+        <w:commentReference w:id="102"/>
       </w:r>
     </w:p>
     <w:p>
@@ -19486,16 +19695,16 @@
       <w:r>
         <w:t xml:space="preserve">, a po </w:t>
       </w:r>
-      <w:commentRangeStart w:id="101"/>
+      <w:commentRangeStart w:id="103"/>
       <w:r>
         <w:t>prawej</w:t>
       </w:r>
-      <w:commentRangeEnd w:id="101"/>
+      <w:commentRangeEnd w:id="103"/>
       <w:r>
         <w:rPr>
           <w:rStyle w:val="Odwoaniedokomentarza"/>
         </w:rPr>
-        <w:commentReference w:id="101"/>
+        <w:commentReference w:id="103"/>
       </w:r>
       <w:r>
         <w:t xml:space="preserve"> </w:t>
@@ -19523,6 +19732,7 @@
           <w:szCs w:val="22"/>
         </w:rPr>
       </w:pPr>
+      <w:bookmarkStart w:id="104" w:name="_Toc136071225"/>
       <w:r>
         <w:rPr>
           <w:sz w:val="22"/>
@@ -19617,6 +19827,7 @@
         </w:rPr>
         <w:t xml:space="preserve"> Pozostałe tryby</w:t>
       </w:r>
+      <w:bookmarkEnd w:id="104"/>
     </w:p>
     <w:p>
       <w:pPr>
@@ -19705,11 +19916,7 @@
       </w:pPr>
     </w:p>
     <w:p/>
-    <w:p>
-      <w:pPr>
-        <w:pStyle w:val="Nagwek3"/>
-      </w:pPr>
-    </w:p>
+    <w:p/>
     <w:p>
       <w:pPr>
         <w:jc w:val="center"/>
@@ -19753,12 +19960,12 @@
           <w:numId w:val="6"/>
         </w:numPr>
       </w:pPr>
-      <w:bookmarkStart w:id="102" w:name="_Toc135982420"/>
+      <w:bookmarkStart w:id="105" w:name="_Toc135982420"/>
       <w:r>
         <w:lastRenderedPageBreak/>
         <w:t>Schematy, opisy poszczególnych funkcjonalności, opis kodów</w:t>
       </w:r>
-      <w:bookmarkEnd w:id="102"/>
+      <w:bookmarkEnd w:id="105"/>
     </w:p>
     <w:p>
       <w:pPr>
@@ -19769,22 +19976,7 @@
         </w:numPr>
       </w:pPr>
       <w:r>
-        <w:t xml:space="preserve">Poziomy </w:t>
-      </w:r>
-      <w:commentRangeStart w:id="103"/>
-      <w:r>
-        <w:t>trudności</w:t>
-      </w:r>
-      <w:commentRangeEnd w:id="103"/>
-      <w:r>
-        <w:rPr>
-          <w:rStyle w:val="Odwoaniedokomentarza"/>
-          <w:rFonts w:eastAsiaTheme="minorHAnsi" w:cstheme="minorBidi"/>
-          <w:bCs w:val="0"/>
-          <w:color w:val="auto"/>
-          <w:lang w:eastAsia="en-US"/>
-        </w:rPr>
-        <w:commentReference w:id="103"/>
+        <w:t>Poziomy trudności</w:t>
       </w:r>
     </w:p>
     <w:p>
@@ -19805,6 +19997,7 @@
           <w:szCs w:val="22"/>
         </w:rPr>
       </w:pPr>
+      <w:bookmarkStart w:id="106" w:name="_Toc136071226"/>
       <w:r>
         <w:rPr>
           <w:sz w:val="22"/>
@@ -19905,6 +20098,7 @@
         </w:rPr>
         <w:t>Ustawienia</w:t>
       </w:r>
+      <w:bookmarkEnd w:id="106"/>
     </w:p>
     <w:p>
       <w:pPr>
@@ -19915,10 +20109,10 @@
           <w:noProof/>
         </w:rPr>
         <w:drawing>
-          <wp:inline distT="0" distB="0" distL="0" distR="0" wp14:anchorId="3EA14087" wp14:editId="37D28BF8">
-            <wp:extent cx="2403593" cy="4867275"/>
+          <wp:inline distT="0" distB="0" distL="0" distR="0" wp14:anchorId="0CF2739E" wp14:editId="43C0ED5F">
+            <wp:extent cx="2994576" cy="6086475"/>
             <wp:effectExtent l="0" t="0" r="0" b="0"/>
-            <wp:docPr id="1962629969" name="Obraz 1" descr="Obraz zawierający tekst, zrzut ekranu, oprogramowanie, multimedia&#10;&#10;Opis wygenerowany automatycznie"/>
+            <wp:docPr id="913280378" name="Obraz 1"/>
             <wp:cNvGraphicFramePr>
               <a:graphicFrameLocks xmlns:a="http://schemas.openxmlformats.org/drawingml/2006/main" noChangeAspect="1"/>
             </wp:cNvGraphicFramePr>
@@ -19926,23 +20120,36 @@
               <a:graphicData uri="http://schemas.openxmlformats.org/drawingml/2006/picture">
                 <pic:pic xmlns:pic="http://schemas.openxmlformats.org/drawingml/2006/picture">
                   <pic:nvPicPr>
-                    <pic:cNvPr id="1962629969" name="Obraz 1" descr="Obraz zawierający tekst, zrzut ekranu, oprogramowanie, multimedia&#10;&#10;Opis wygenerowany automatycznie"/>
-                    <pic:cNvPicPr/>
+                    <pic:cNvPr id="0" name="Picture 1"/>
+                    <pic:cNvPicPr>
+                      <a:picLocks noChangeAspect="1" noChangeArrowheads="1"/>
+                    </pic:cNvPicPr>
                   </pic:nvPicPr>
                   <pic:blipFill>
-                    <a:blip r:embed="rId40"/>
+                    <a:blip r:embed="rId40">
+                      <a:extLst>
+                        <a:ext uri="{28A0092B-C50C-407E-A947-70E740481C1C}">
+                          <a14:useLocalDpi xmlns:a14="http://schemas.microsoft.com/office/drawing/2010/main" val="0"/>
+                        </a:ext>
+                      </a:extLst>
+                    </a:blip>
+                    <a:srcRect/>
                     <a:stretch>
                       <a:fillRect/>
                     </a:stretch>
                   </pic:blipFill>
-                  <pic:spPr>
+                  <pic:spPr bwMode="auto">
                     <a:xfrm>
                       <a:off x="0" y="0"/>
-                      <a:ext cx="2411056" cy="4882388"/>
+                      <a:ext cx="2997540" cy="6092498"/>
                     </a:xfrm>
                     <a:prstGeom prst="rect">
                       <a:avLst/>
                     </a:prstGeom>
+                    <a:noFill/>
+                    <a:ln>
+                      <a:noFill/>
+                    </a:ln>
                   </pic:spPr>
                 </pic:pic>
               </a:graphicData>
@@ -19991,16 +20198,16 @@
       <w:r>
         <w:t xml:space="preserve">Aplikacja jest w pełni </w:t>
       </w:r>
-      <w:commentRangeStart w:id="104"/>
+      <w:commentRangeStart w:id="107"/>
       <w:r>
         <w:t>responsywna</w:t>
       </w:r>
-      <w:commentRangeEnd w:id="104"/>
+      <w:commentRangeEnd w:id="107"/>
       <w:r>
         <w:rPr>
           <w:rStyle w:val="Odwoaniedokomentarza"/>
         </w:rPr>
-        <w:commentReference w:id="104"/>
+        <w:commentReference w:id="107"/>
       </w:r>
       <w:r>
         <w:t>.</w:t>
@@ -20019,12 +20226,12 @@
           <w:szCs w:val="22"/>
         </w:rPr>
       </w:pPr>
-      <w:r>
-        <w:rPr>
-          <w:sz w:val="22"/>
-          <w:szCs w:val="22"/>
-        </w:rPr>
-        <w:lastRenderedPageBreak/>
+      <w:bookmarkStart w:id="108" w:name="_Toc136071227"/>
+      <w:r>
+        <w:rPr>
+          <w:sz w:val="22"/>
+          <w:szCs w:val="22"/>
+        </w:rPr>
         <w:t xml:space="preserve">Rysunek </w:t>
       </w:r>
       <w:r>
@@ -20113,12 +20320,9 @@
         </w:rPr>
         <w:t xml:space="preserve"> Widok tabletu</w:t>
       </w:r>
-    </w:p>
-    <w:p>
-      <w:pPr>
-        <w:pStyle w:val="Nagwek3"/>
-        <w:jc w:val="center"/>
-      </w:pPr>
+      <w:bookmarkEnd w:id="108"/>
+    </w:p>
+    <w:p>
       <w:r>
         <w:rPr>
           <w:noProof/>
@@ -20180,11 +20384,7 @@
         <w:t>źródło: opracowanie własne</w:t>
       </w:r>
     </w:p>
-    <w:p>
-      <w:pPr>
-        <w:pStyle w:val="Nagwek3"/>
-      </w:pPr>
-    </w:p>
+    <w:p/>
     <w:p>
       <w:pPr>
         <w:pStyle w:val="Nagwek3"/>
@@ -20247,7 +20447,21 @@
         <w:t>jest</w:t>
       </w:r>
       <w:r>
-        <w:t xml:space="preserve"> stworzona na </w:t>
+        <w:t xml:space="preserve"> </w:t>
+      </w:r>
+      <w:commentRangeStart w:id="109"/>
+      <w:r>
+        <w:t>stworzona</w:t>
+      </w:r>
+      <w:commentRangeEnd w:id="109"/>
+      <w:r>
+        <w:rPr>
+          <w:rStyle w:val="Odwoaniedokomentarza"/>
+        </w:rPr>
+        <w:commentReference w:id="109"/>
+      </w:r>
+      <w:r>
+        <w:t xml:space="preserve"> na </w:t>
       </w:r>
       <w:r>
         <w:t>urządzenia mobilne towarzyszące</w:t>
@@ -20411,11 +20625,11 @@
           <w:numId w:val="6"/>
         </w:numPr>
       </w:pPr>
-      <w:bookmarkStart w:id="105" w:name="_Toc135982421"/>
+      <w:bookmarkStart w:id="110" w:name="_Toc135982421"/>
       <w:r>
         <w:t>Przykłady zastosowania aplikacji w konkretnych zadaniach</w:t>
       </w:r>
-      <w:bookmarkEnd w:id="105"/>
+      <w:bookmarkEnd w:id="110"/>
     </w:p>
     <w:p/>
     <w:p>
@@ -20478,9 +20692,9 @@
           <w:noProof/>
         </w:rPr>
         <w:drawing>
-          <wp:inline distT="0" distB="0" distL="0" distR="0" wp14:anchorId="4C9E422F" wp14:editId="3D2ACD46">
-            <wp:extent cx="2554207" cy="5090615"/>
-            <wp:effectExtent l="0" t="0" r="0" b="0"/>
+          <wp:inline distT="0" distB="0" distL="0" distR="0" wp14:anchorId="4C9E422F" wp14:editId="00A5D910">
+            <wp:extent cx="2587424" cy="5156817"/>
+            <wp:effectExtent l="0" t="0" r="3810" b="6350"/>
             <wp:docPr id="902510201" name="Obraz 6"/>
             <wp:cNvGraphicFramePr>
               <a:graphicFrameLocks xmlns:a="http://schemas.openxmlformats.org/drawingml/2006/main" noChangeAspect="1"/>
@@ -20508,7 +20722,7 @@
                   <pic:spPr bwMode="auto">
                     <a:xfrm>
                       <a:off x="0" y="0"/>
-                      <a:ext cx="2560425" cy="5103007"/>
+                      <a:ext cx="2595475" cy="5172864"/>
                     </a:xfrm>
                     <a:prstGeom prst="rect">
                       <a:avLst/>
@@ -20540,9 +20754,9 @@
           <w:szCs w:val="22"/>
         </w:rPr>
       </w:pPr>
-      <w:bookmarkStart w:id="106" w:name="_Toc135982449"/>
-      <w:bookmarkStart w:id="107" w:name="_Toc135982702"/>
-      <w:commentRangeStart w:id="108"/>
+      <w:bookmarkStart w:id="111" w:name="_Toc135982702"/>
+      <w:bookmarkStart w:id="112" w:name="_Toc136071228"/>
+      <w:commentRangeStart w:id="113"/>
       <w:r>
         <w:rPr>
           <w:sz w:val="22"/>
@@ -20637,8 +20851,8 @@
         </w:rPr>
         <w:t xml:space="preserve"> Brak odpowiedzi</w:t>
       </w:r>
-      <w:bookmarkEnd w:id="106"/>
-      <w:bookmarkEnd w:id="107"/>
+      <w:bookmarkEnd w:id="111"/>
+      <w:bookmarkEnd w:id="112"/>
     </w:p>
     <w:p>
       <w:pPr>
@@ -20704,12 +20918,12 @@
         </w:rPr>
         <w:t>źródło: opracowanie własne</w:t>
       </w:r>
-      <w:commentRangeEnd w:id="108"/>
+      <w:commentRangeEnd w:id="113"/>
       <w:r>
         <w:rPr>
           <w:rStyle w:val="Odwoaniedokomentarza"/>
         </w:rPr>
-        <w:commentReference w:id="108"/>
+        <w:commentReference w:id="113"/>
       </w:r>
     </w:p>
     <w:p/>
@@ -20744,71 +20958,291 @@
       <w:pPr>
         <w:pStyle w:val="Nagwek1"/>
       </w:pPr>
-      <w:bookmarkStart w:id="109" w:name="_Toc135982422"/>
+      <w:bookmarkStart w:id="114" w:name="_Toc135982422"/>
       <w:r>
         <w:lastRenderedPageBreak/>
         <w:t>Zakończenie</w:t>
       </w:r>
-      <w:bookmarkEnd w:id="109"/>
-    </w:p>
-    <w:p>
-      <w:r>
-        <w:t>Wyniki, rezultaty, udowodnienie tezy, co na przyszłość rozwinąć</w:t>
-      </w:r>
-    </w:p>
-    <w:p>
-      <w:r>
-        <w:t>Zwiększenie trybów gry</w:t>
-      </w:r>
-    </w:p>
-    <w:p>
-      <w:r>
-        <w:t>Rozpoznawanie liczb ujemnych, dziesiętnych</w:t>
-      </w:r>
-    </w:p>
-    <w:p>
-      <w:r>
-        <w:t>Kolejność wykonywania działań – nawiasy</w:t>
-      </w:r>
-    </w:p>
-    <w:p>
-      <w:r>
-        <w:t>Doszkalanie modelu – pytanie użytkownika o jaką liczbę mu chodziło</w:t>
-      </w:r>
-    </w:p>
-    <w:p>
-      <w:r>
-        <w:t>Statystyki</w:t>
-      </w:r>
-      <w:r>
-        <w:t xml:space="preserve"> ile użytkownik dobrze odpowiedział, na jakim trybie</w:t>
-      </w:r>
-    </w:p>
-    <w:p>
-      <w:r>
-        <w:t>Połączenie z innymi graczami</w:t>
-      </w:r>
-    </w:p>
-    <w:p>
-      <w:r>
-        <w:t>Część teoretyczna przed grą – np. wzory na pola</w:t>
-      </w:r>
-    </w:p>
-    <w:p>
-      <w:r>
-        <w:t>Dorobić danych z bardziej polskimi jedynkami i dziewiątkami</w:t>
-      </w:r>
-    </w:p>
-    <w:p/>
-    <w:p>
-      <w:pPr>
-        <w:rPr>
-          <w:rFonts w:asciiTheme="majorHAnsi" w:eastAsiaTheme="majorEastAsia" w:hAnsiTheme="majorHAnsi" w:cstheme="majorBidi"/>
-          <w:color w:val="2F5496" w:themeColor="accent1" w:themeShade="BF"/>
-          <w:sz w:val="32"/>
-          <w:szCs w:val="32"/>
-        </w:rPr>
-      </w:pPr>
+      <w:bookmarkEnd w:id="114"/>
+    </w:p>
+    <w:p>
+      <w:r>
+        <w:tab/>
+      </w:r>
+      <w:r>
+        <w:t xml:space="preserve">W ramach projektu został osiągnięty cel stworzenia </w:t>
+      </w:r>
+      <w:r>
+        <w:t xml:space="preserve">podstawowej wersji </w:t>
+      </w:r>
+      <w:r>
+        <w:t xml:space="preserve">aplikacji </w:t>
+      </w:r>
+      <w:r>
+        <w:t>do nauki</w:t>
+      </w:r>
+      <w:r>
+        <w:t xml:space="preserve"> matematyki dla </w:t>
+      </w:r>
+      <w:r>
+        <w:t>dzieci</w:t>
+      </w:r>
+      <w:r>
+        <w:t>.</w:t>
+      </w:r>
+      <w:r>
+        <w:t xml:space="preserve"> </w:t>
+      </w:r>
+      <w:r>
+        <w:t xml:space="preserve">Program zadaje pytania matematyczne, </w:t>
+      </w:r>
+      <w:r>
+        <w:t>użytkownik ma możliwość odpowiadania za pomocą</w:t>
+      </w:r>
+      <w:r>
+        <w:t xml:space="preserve"> </w:t>
+      </w:r>
+      <w:r>
+        <w:t>ręcznego pis</w:t>
+      </w:r>
+      <w:r>
+        <w:t>ma</w:t>
+      </w:r>
+      <w:r>
+        <w:t>.</w:t>
+      </w:r>
+      <w:r>
+        <w:t xml:space="preserve"> </w:t>
+      </w:r>
+      <w:r>
+        <w:t xml:space="preserve">Użytkownik ma miejsce do </w:t>
+      </w:r>
+      <w:r>
+        <w:t>zapisywania swoich obliczeń</w:t>
+      </w:r>
+      <w:r>
+        <w:t xml:space="preserve">. </w:t>
+      </w:r>
+      <w:r>
+        <w:t xml:space="preserve">Większość odpowiedzi jest </w:t>
+      </w:r>
+      <w:r>
+        <w:t xml:space="preserve">poprawnie </w:t>
+      </w:r>
+      <w:r>
+        <w:t>rozpoznawan</w:t>
+      </w:r>
+      <w:r>
+        <w:t>a</w:t>
+      </w:r>
+      <w:r>
+        <w:t>.</w:t>
+      </w:r>
+      <w:r>
+        <w:t xml:space="preserve"> </w:t>
+      </w:r>
+      <w:r>
+        <w:t xml:space="preserve">Aplikacja </w:t>
+      </w:r>
+      <w:r>
+        <w:t>spełnia założenie</w:t>
+      </w:r>
+      <w:r>
+        <w:t xml:space="preserve"> </w:t>
+      </w:r>
+      <w:r>
+        <w:t>skalowaln</w:t>
+      </w:r>
+      <w:r>
+        <w:t>ości</w:t>
+      </w:r>
+      <w:r>
+        <w:t>.</w:t>
+      </w:r>
+      <w:r>
+        <w:t xml:space="preserve"> </w:t>
+      </w:r>
+    </w:p>
+    <w:p>
+      <w:r>
+        <w:tab/>
+        <w:t>Aplikacja spełnia podstawowe założenia</w:t>
+      </w:r>
+      <w:r>
+        <w:t xml:space="preserve">, jednak aby przyciągnąć młodych użytkowników powinno się </w:t>
+      </w:r>
+      <w:r>
+        <w:t>poszerzyć zakres materiału, który mogą ćwiczyć w aplikacji.</w:t>
+      </w:r>
+      <w:r>
+        <w:t xml:space="preserve"> W aplikacji mogły by się znaleźć: obwody, objętości, </w:t>
+      </w:r>
+      <w:r>
+        <w:t>liczby ujemne, liczby dziesiętne, ułamki</w:t>
+      </w:r>
+      <w:r>
+        <w:t>, kolejność wykonywania działań</w:t>
+      </w:r>
+      <w:r>
+        <w:t>, równania.</w:t>
+      </w:r>
+      <w:r>
+        <w:t xml:space="preserve"> </w:t>
+      </w:r>
+      <w:r>
+        <w:t>Ponadto można</w:t>
+      </w:r>
+      <w:r>
+        <w:t xml:space="preserve"> dodać możliwość rozdzielnia trybu działania, tak aby użytkownik mógł wybrać czy chce poćwiczyć tylko dodawanie i odejmowanie czy mnożenie i dzielenie również. Dzięki temu aplikacja mogłaby</w:t>
+      </w:r>
+      <w:r>
+        <w:t xml:space="preserve"> trafić</w:t>
+      </w:r>
+      <w:r>
+        <w:t xml:space="preserve"> do szerszej grupy odbiorców.</w:t>
+      </w:r>
+      <w:r>
+        <w:t xml:space="preserve"> Podobnie w trybie </w:t>
+      </w:r>
+      <w:r>
+        <w:t>pola figur wybór tylko tych figur, które dzieci poznały w danej klasie (wskazówki, które figury powinny być zaznaczone od której klasy).</w:t>
+      </w:r>
+      <w:r>
+        <w:t xml:space="preserve"> </w:t>
+      </w:r>
+    </w:p>
+    <w:p>
+      <w:r>
+        <w:tab/>
+        <w:t xml:space="preserve"> W przypadku poszerzenia aplikacji </w:t>
+      </w:r>
+      <w:r>
+        <w:t>o</w:t>
+      </w:r>
+      <w:r>
+        <w:t xml:space="preserve"> tryby z liczbami ujemnymi</w:t>
+      </w:r>
+      <w:r>
+        <w:t xml:space="preserve"> czy </w:t>
+      </w:r>
+      <w:r>
+        <w:t>ułamkami</w:t>
+      </w:r>
+      <w:r>
+        <w:t xml:space="preserve">, </w:t>
+      </w:r>
+      <w:r>
+        <w:t xml:space="preserve">konieczne byłoby </w:t>
+      </w:r>
+      <w:r>
+        <w:t xml:space="preserve">udoskonalenie modelu, tak aby rozpoznawał również takie </w:t>
+      </w:r>
+      <w:r>
+        <w:t>odpowiedzi.</w:t>
+      </w:r>
+    </w:p>
+    <w:p>
+      <w:r>
+        <w:tab/>
+      </w:r>
+      <w:r>
+        <w:t>Nauka dzieci</w:t>
+      </w:r>
+      <w:r>
+        <w:t xml:space="preserve"> odbywa</w:t>
+      </w:r>
+      <w:r>
+        <w:t xml:space="preserve"> się głównie w szkołach</w:t>
+      </w:r>
+      <w:r>
+        <w:t xml:space="preserve">, dlatego </w:t>
+      </w:r>
+      <w:r>
+        <w:t>dobrym rozwiązaniem</w:t>
+      </w:r>
+      <w:r>
+        <w:t xml:space="preserve"> w aplikacji</w:t>
+      </w:r>
+      <w:r>
+        <w:t xml:space="preserve"> był</w:t>
+      </w:r>
+      <w:r>
+        <w:t xml:space="preserve">aby możliwość </w:t>
+      </w:r>
+      <w:r>
+        <w:t>rywalizacji pomiędzy kolegami z klasy oraz możliwość monitorowania postępów</w:t>
+      </w:r>
+      <w:r>
+        <w:t xml:space="preserve"> uczniów</w:t>
+      </w:r>
+      <w:r>
+        <w:t xml:space="preserve"> przez nauczyciela.</w:t>
+      </w:r>
+    </w:p>
+    <w:p>
+      <w:r>
+        <w:tab/>
+        <w:t xml:space="preserve">Model został wyuczony na podstawie obrazów </w:t>
+      </w:r>
+      <w:r>
+        <w:t xml:space="preserve">cyfr pisanych przez </w:t>
+      </w:r>
+      <w:r>
+        <w:t>ameryka</w:t>
+      </w:r>
+      <w:r>
+        <w:t xml:space="preserve">nów, dlatego ważnym usprawnieniem byłoby powiększenie zestawu danych </w:t>
+      </w:r>
+      <w:r>
+        <w:t>o bardziej polskie cyfry</w:t>
+      </w:r>
+      <w:r>
+        <w:t xml:space="preserve">. </w:t>
+      </w:r>
+      <w:r>
+        <w:t>Na przykład doda</w:t>
+      </w:r>
+      <w:r>
+        <w:t xml:space="preserve">nie większej liczby jedynek nie przypominających jedynie </w:t>
+      </w:r>
+      <w:r>
+        <w:t>pionowych kresek, albo dziewiątek z ogonkami. W przypadku danych z MNIST dziewiątki s</w:t>
+      </w:r>
+      <w:r>
+        <w:t>kładają się z kółka i pionowej kreski.</w:t>
+      </w:r>
+      <w:r>
+        <w:t xml:space="preserve"> </w:t>
+      </w:r>
+      <w:r>
+        <w:t>Poszerzenie zestawu danych mogłoby wyglądać w ten sposób, że gdy model nie rozpozna poprawnie odpowiedzi</w:t>
+      </w:r>
+      <w:r>
+        <w:t xml:space="preserve">, to </w:t>
+      </w:r>
+      <w:r>
+        <w:t>aplikacja pyta użytkownika o jaką liczbę mu chodziło.</w:t>
+      </w:r>
+    </w:p>
+    <w:p>
+      <w:r>
+        <w:tab/>
+        <w:t>Dodatkową funkcjonalnością byłyby statystki, gdzie użytkownik mógłby sprawdzić na ile pytań z danej kategorii odpowiedział poprawnie</w:t>
+      </w:r>
+      <w:r>
+        <w:t xml:space="preserve">, z </w:t>
+      </w:r>
+      <w:r>
+        <w:t>jakiej dziedziny musi jeszcze poćwiczyć.</w:t>
+      </w:r>
+      <w:r>
+        <w:t xml:space="preserve"> </w:t>
+      </w:r>
+      <w:r>
+        <w:t>Ponadto przed ćwiczeniem danego zagadnienia, dzieci powinny mieć możliwość przypomnienia bądź zapoznania się z częścią teoretyczną danego zagadnienia np. zobaczyć wzory na pola figur.</w:t>
+      </w:r>
+    </w:p>
+    <w:p>
       <w:r>
         <w:br w:type="page"/>
       </w:r>
@@ -20820,8 +21254,8 @@
           <w:lang w:val="en-US"/>
         </w:rPr>
       </w:pPr>
-      <w:bookmarkStart w:id="110" w:name="_Hlk135822755"/>
-      <w:bookmarkStart w:id="111" w:name="_Toc135982423"/>
+      <w:bookmarkStart w:id="115" w:name="_Toc135982423"/>
+      <w:bookmarkStart w:id="116" w:name="_Hlk135822755"/>
       <w:r>
         <w:rPr>
           <w:lang w:val="en-US"/>
@@ -20829,7 +21263,7 @@
         <w:lastRenderedPageBreak/>
         <w:t>Bibliografia</w:t>
       </w:r>
-      <w:bookmarkEnd w:id="111"/>
+      <w:bookmarkEnd w:id="115"/>
     </w:p>
     <w:p>
       <w:pPr>
@@ -20875,7 +21309,7 @@
           <w:sz w:val="20"/>
           <w:szCs w:val="18"/>
           <w:lang w:val="en-US"/>
-          <w:rPrChange w:id="112" w:author="Beata Basiura" w:date="2023-04-25T21:18:00Z">
+          <w:rPrChange w:id="117" w:author="Beata Basiura" w:date="2023-04-25T21:18:00Z">
             <w:rPr/>
           </w:rPrChange>
         </w:rPr>
@@ -20949,7 +21383,7 @@
           <w:sz w:val="20"/>
           <w:szCs w:val="18"/>
           <w:lang w:val="en-US"/>
-          <w:rPrChange w:id="113" w:author="Beata Basiura" w:date="2023-04-25T21:18:00Z">
+          <w:rPrChange w:id="118" w:author="Beata Basiura" w:date="2023-04-25T21:18:00Z">
             <w:rPr/>
           </w:rPrChange>
         </w:rPr>
@@ -21047,7 +21481,7 @@
           <w:sz w:val="20"/>
           <w:szCs w:val="18"/>
           <w:lang w:val="en-US"/>
-          <w:rPrChange w:id="114" w:author="Beata Basiura" w:date="2023-04-25T21:18:00Z">
+          <w:rPrChange w:id="119" w:author="Beata Basiura" w:date="2023-04-25T21:18:00Z">
             <w:rPr/>
           </w:rPrChange>
         </w:rPr>
@@ -21408,7 +21842,7 @@
           <w:sz w:val="20"/>
           <w:szCs w:val="18"/>
           <w:lang w:val="en-US"/>
-          <w:rPrChange w:id="115" w:author="Beata Basiura" w:date="2023-04-25T21:18:00Z">
+          <w:rPrChange w:id="120" w:author="Beata Basiura" w:date="2023-04-25T21:18:00Z">
             <w:rPr/>
           </w:rPrChange>
         </w:rPr>
@@ -21588,7 +22022,7 @@
           <w:sz w:val="20"/>
           <w:szCs w:val="18"/>
           <w:lang w:val="en-US"/>
-          <w:rPrChange w:id="116" w:author="Beata Basiura" w:date="2023-04-25T21:18:00Z">
+          <w:rPrChange w:id="121" w:author="Beata Basiura" w:date="2023-04-25T21:18:00Z">
             <w:rPr/>
           </w:rPrChange>
         </w:rPr>
@@ -21909,7 +22343,7 @@
           <w:sz w:val="20"/>
           <w:szCs w:val="18"/>
           <w:lang w:val="en-US"/>
-          <w:rPrChange w:id="117" w:author="Beata Basiura" w:date="2023-04-25T21:18:00Z">
+          <w:rPrChange w:id="122" w:author="Beata Basiura" w:date="2023-04-25T21:18:00Z">
             <w:rPr/>
           </w:rPrChange>
         </w:rPr>
@@ -22002,7 +22436,7 @@
           <w:sz w:val="20"/>
           <w:szCs w:val="18"/>
           <w:lang w:val="en-US"/>
-          <w:rPrChange w:id="118" w:author="Beata Basiura" w:date="2023-04-25T21:18:00Z">
+          <w:rPrChange w:id="123" w:author="Beata Basiura" w:date="2023-04-25T21:18:00Z">
             <w:rPr/>
           </w:rPrChange>
         </w:rPr>
@@ -22115,7 +22549,7 @@
           <w:sz w:val="20"/>
           <w:szCs w:val="18"/>
           <w:lang w:val="en-US"/>
-          <w:rPrChange w:id="119" w:author="Beata Basiura" w:date="2023-04-25T21:18:00Z">
+          <w:rPrChange w:id="124" w:author="Beata Basiura" w:date="2023-04-25T21:18:00Z">
             <w:rPr/>
           </w:rPrChange>
         </w:rPr>
@@ -22233,7 +22667,7 @@
           <w:sz w:val="20"/>
           <w:szCs w:val="18"/>
           <w:lang w:val="en-US"/>
-          <w:rPrChange w:id="120" w:author="Beata Basiura" w:date="2023-04-25T21:18:00Z">
+          <w:rPrChange w:id="125" w:author="Beata Basiura" w:date="2023-04-25T21:18:00Z">
             <w:rPr/>
           </w:rPrChange>
         </w:rPr>
@@ -22438,7 +22872,7 @@
           <w:sz w:val="20"/>
           <w:szCs w:val="18"/>
           <w:lang w:val="en-US"/>
-          <w:rPrChange w:id="121" w:author="Beata Basiura" w:date="2023-04-25T21:18:00Z">
+          <w:rPrChange w:id="126" w:author="Beata Basiura" w:date="2023-04-25T21:18:00Z">
             <w:rPr/>
           </w:rPrChange>
         </w:rPr>
@@ -22557,7 +22991,7 @@
           <w:sz w:val="20"/>
           <w:szCs w:val="18"/>
           <w:lang w:val="en-US"/>
-          <w:rPrChange w:id="122" w:author="Beata Basiura" w:date="2023-04-25T21:18:00Z">
+          <w:rPrChange w:id="127" w:author="Beata Basiura" w:date="2023-04-25T21:18:00Z">
             <w:rPr/>
           </w:rPrChange>
         </w:rPr>
@@ -23110,7 +23544,7 @@
         </w:rPr>
         <w:t>, dostęp: 18.05.2023</w:t>
       </w:r>
-      <w:bookmarkEnd w:id="110"/>
+      <w:bookmarkEnd w:id="116"/>
     </w:p>
     <w:sectPr>
       <w:pgSz w:w="11906" w:h="16838"/>
@@ -23124,7 +23558,7 @@
 
 <file path=word/comments.xml><?xml version="1.0" encoding="utf-8"?>
 <w:comments xmlns:wpc="http://schemas.microsoft.com/office/word/2010/wordprocessingCanvas" xmlns:cx="http://schemas.microsoft.com/office/drawing/2014/chartex" xmlns:cx1="http://schemas.microsoft.com/office/drawing/2015/9/8/chartex" xmlns:cx2="http://schemas.microsoft.com/office/drawing/2015/10/21/chartex" xmlns:cx3="http://schemas.microsoft.com/office/drawing/2016/5/9/chartex" xmlns:cx4="http://schemas.microsoft.com/office/drawing/2016/5/10/chartex" xmlns:cx5="http://schemas.microsoft.com/office/drawing/2016/5/11/chartex" xmlns:cx6="http://schemas.microsoft.com/office/drawing/2016/5/12/chartex" xmlns:cx7="http://schemas.microsoft.com/office/drawing/2016/5/13/chartex" xmlns:cx8="http://schemas.microsoft.com/office/drawing/2016/5/14/chartex" xmlns:mc="http://schemas.openxmlformats.org/markup-compatibility/2006" xmlns:aink="http://schemas.microsoft.com/office/drawing/2016/ink" xmlns:am3d="http://schemas.microsoft.com/office/drawing/2017/model3d" xmlns:o="urn:schemas-microsoft-com:office:office" xmlns:oel="http://schemas.microsoft.com/office/2019/extlst" xmlns:r="http://schemas.openxmlformats.org/officeDocument/2006/relationships" xmlns:m="http://schemas.openxmlformats.org/officeDocument/2006/math" xmlns:v="urn:schemas-microsoft-com:vml" xmlns:wp14="http://schemas.microsoft.com/office/word/2010/wordprocessingDrawing" xmlns:wp="http://schemas.openxmlformats.org/drawingml/2006/wordprocessingDrawing" xmlns:w10="urn:schemas-microsoft-com:office:word" xmlns:w="http://schemas.openxmlformats.org/wordprocessingml/2006/main" xmlns:w14="http://schemas.microsoft.com/office/word/2010/wordml" xmlns:w15="http://schemas.microsoft.com/office/word/2012/wordml" xmlns:w16cex="http://schemas.microsoft.com/office/word/2018/wordml/cex" xmlns:w16cid="http://schemas.microsoft.com/office/word/2016/wordml/cid" xmlns:w16="http://schemas.microsoft.com/office/word/2018/wordml" xmlns:w16du="http://schemas.microsoft.com/office/word/2023/wordml/word16du" xmlns:w16sdtdh="http://schemas.microsoft.com/office/word/2020/wordml/sdtdatahash" xmlns:w16se="http://schemas.microsoft.com/office/word/2015/wordml/symex" xmlns:wpg="http://schemas.microsoft.com/office/word/2010/wordprocessingGroup" xmlns:wpi="http://schemas.microsoft.com/office/word/2010/wordprocessingInk" xmlns:wne="http://schemas.microsoft.com/office/word/2006/wordml" xmlns:wps="http://schemas.microsoft.com/office/word/2010/wordprocessingShape" mc:Ignorable="w14 w15 w16se w16cid w16 w16cex w16sdtdh wp14">
-  <w:comment w:id="12" w:author="Beata Basiura" w:date="2023-04-25T21:50:00Z" w:initials="BB">
+  <w:comment w:id="4" w:author="Monika Etrych" w:date="2023-05-27T10:00:00Z" w:initials="ME">
     <w:p>
       <w:pPr>
         <w:pStyle w:val="Tekstkomentarza"/>
@@ -23137,11 +23571,11 @@
         <w:annotationRef/>
       </w:r>
       <w:r>
-        <w:t>Czy tu były jeszcze jakieś metody badane czy tylko te dwie ?</w:t>
+        <w:t>Napisać też, zę celem jest stworzenie modelu itp</w:t>
       </w:r>
     </w:p>
   </w:comment>
-  <w:comment w:id="13" w:author="Beata Basiura" w:date="2023-04-28T12:03:00Z" w:initials="BB">
+  <w:comment w:id="5" w:author="Monika Etrych" w:date="2023-05-27T10:13:00Z" w:initials="ME">
     <w:p>
       <w:pPr>
         <w:pStyle w:val="Tekstkomentarza"/>
@@ -23154,11 +23588,11 @@
         <w:annotationRef/>
       </w:r>
       <w:r>
-        <w:t>Dwie wystarczą tylko gdzieś trzeba je trochę dokładniej opisać (pewnie w drugim rozdziale) w zastosowaniu do rozpoznawania liczb.</w:t>
+        <w:t>Graficzne przedstawienie wyuczonego modelu</w:t>
       </w:r>
     </w:p>
   </w:comment>
-  <w:comment w:id="14" w:author="Beata Basiura" w:date="2023-04-25T21:57:00Z" w:initials="BB">
+  <w:comment w:id="14" w:author="Beata Basiura" w:date="2023-04-25T21:50:00Z" w:initials="BB">
     <w:p>
       <w:pPr>
         <w:pStyle w:val="Tekstkomentarza"/>
@@ -23171,11 +23605,11 @@
         <w:annotationRef/>
       </w:r>
       <w:r>
-        <w:t>??Czy tu nie ma jakiejś pomyłki ?</w:t>
+        <w:t>Czy tu były jeszcze jakieś metody badane czy tylko te dwie ?</w:t>
       </w:r>
     </w:p>
   </w:comment>
-  <w:comment w:id="57" w:author="Monika Etrych" w:date="2023-04-26T11:35:00Z" w:initials="ME">
+  <w:comment w:id="15" w:author="Beata Basiura" w:date="2023-04-28T12:03:00Z" w:initials="BB">
     <w:p>
       <w:pPr>
         <w:pStyle w:val="Tekstkomentarza"/>
@@ -23188,11 +23622,11 @@
         <w:annotationRef/>
       </w:r>
       <w:r>
-        <w:t>Nie wiem, czy ten problem jakoś rozwiązywać. Jeśli tak, to jak?</w:t>
+        <w:t>Dwie wystarczą tylko gdzieś trzeba je trochę dokładniej opisać (pewnie w drugim rozdziale) w zastosowaniu do rozpoznawania liczb.</w:t>
       </w:r>
     </w:p>
   </w:comment>
-  <w:comment w:id="78" w:author="Monika Etrych" w:date="2023-05-19T12:14:00Z" w:initials="ME">
+  <w:comment w:id="16" w:author="Beata Basiura" w:date="2023-04-25T21:57:00Z" w:initials="BB">
     <w:p>
       <w:pPr>
         <w:pStyle w:val="Tekstkomentarza"/>
@@ -23205,11 +23639,11 @@
         <w:annotationRef/>
       </w:r>
       <w:r>
-        <w:t>Co zrobić z tym faktem? Czy mogę zostawić nie zbilansowane?</w:t>
+        <w:t>??Czy tu nie ma jakiejś pomyłki ?</w:t>
       </w:r>
     </w:p>
   </w:comment>
-  <w:comment w:id="79" w:author="Monika Etrych" w:date="2023-05-24T12:56:00Z" w:initials="ME">
+  <w:comment w:id="59" w:author="Monika Etrych" w:date="2023-04-26T11:35:00Z" w:initials="ME">
     <w:p>
       <w:pPr>
         <w:pStyle w:val="Tekstkomentarza"/>
@@ -23222,11 +23656,11 @@
         <w:annotationRef/>
       </w:r>
       <w:r>
-        <w:t>Czy muszę zrobić k-fold validation?</w:t>
+        <w:t>Nie wiem, czy ten problem jakoś rozwiązywać. Jeśli tak, to jak?</w:t>
       </w:r>
     </w:p>
   </w:comment>
-  <w:comment w:id="98" w:author="Monika Etrych" w:date="2023-05-26T15:23:00Z" w:initials="ME">
+  <w:comment w:id="80" w:author="Monika Etrych" w:date="2023-05-19T12:14:00Z" w:initials="ME">
     <w:p>
       <w:pPr>
         <w:pStyle w:val="Tekstkomentarza"/>
@@ -23239,11 +23673,11 @@
         <w:annotationRef/>
       </w:r>
       <w:r>
-        <w:t>Odwołanie do któregoś wcześniejszego zdęcia pokazać jak to działa na innym zdjęciu, nie dodawać specjalnie.</w:t>
+        <w:t>Co zrobić z tym faktem? Czy mogę zostawić nie zbilansowane?</w:t>
       </w:r>
     </w:p>
   </w:comment>
-  <w:comment w:id="99" w:author="Monika Etrych" w:date="2023-05-26T15:08:00Z" w:initials="ME">
+  <w:comment w:id="81" w:author="Monika Etrych" w:date="2023-05-24T12:56:00Z" w:initials="ME">
     <w:p>
       <w:pPr>
         <w:pStyle w:val="Tekstkomentarza"/>
@@ -23256,11 +23690,11 @@
         <w:annotationRef/>
       </w:r>
       <w:r>
-        <w:t>Możesz zrobić dwa ekrany i na drugim z odpowiedzią napisaną i rozpoznaną</w:t>
+        <w:t>Czy muszę zrobić k-fold validation?</w:t>
       </w:r>
     </w:p>
   </w:comment>
-  <w:comment w:id="100" w:author="Monika Etrych" w:date="2023-05-26T15:49:00Z" w:initials="ME">
+  <w:comment w:id="99" w:author="Monika Etrych" w:date="2023-05-26T15:23:00Z" w:initials="ME">
     <w:p>
       <w:pPr>
         <w:pStyle w:val="Tekstkomentarza"/>
@@ -23273,11 +23707,11 @@
         <w:annotationRef/>
       </w:r>
       <w:r>
-        <w:t>Zmienić tu na takie, żeby wszystko się wyświetlało też</w:t>
+        <w:t>Odwołanie do któregoś wcześniejszego zdęcia pokazać jak to działa na innym zdjęciu, nie dodawać specjalnie.</w:t>
       </w:r>
     </w:p>
   </w:comment>
-  <w:comment w:id="101" w:author="Monika Etrych" w:date="2023-05-26T15:11:00Z" w:initials="ME">
+  <w:comment w:id="101" w:author="Monika Etrych" w:date="2023-05-26T15:08:00Z" w:initials="ME">
     <w:p>
       <w:pPr>
         <w:pStyle w:val="Tekstkomentarza"/>
@@ -23290,11 +23724,11 @@
         <w:annotationRef/>
       </w:r>
       <w:r>
-        <w:t>Może zmienić nazwę z Pola na Pola Figur</w:t>
+        <w:t>Możesz zrobić dwa ekrany i na drugim z odpowiedzią napisaną i rozpoznaną</w:t>
       </w:r>
     </w:p>
   </w:comment>
-  <w:comment w:id="103" w:author="Monika Etrych" w:date="2023-05-26T15:20:00Z" w:initials="ME">
+  <w:comment w:id="102" w:author="Monika Etrych" w:date="2023-05-26T15:49:00Z" w:initials="ME">
     <w:p>
       <w:pPr>
         <w:pStyle w:val="Tekstkomentarza"/>
@@ -23307,11 +23741,11 @@
         <w:annotationRef/>
       </w:r>
       <w:r>
-        <w:t>Usunąć tam w ustawieniach, to puste pole</w:t>
+        <w:t>Zmienić tu na takie, żeby wszystko się wyświetlało też</w:t>
       </w:r>
     </w:p>
   </w:comment>
-  <w:comment w:id="104" w:author="Monika Etrych" w:date="2023-05-26T15:58:00Z" w:initials="ME">
+  <w:comment w:id="103" w:author="Monika Etrych" w:date="2023-05-26T15:11:00Z" w:initials="ME">
     <w:p>
       <w:pPr>
         <w:pStyle w:val="Tekstkomentarza"/>
@@ -23324,11 +23758,45 @@
         <w:annotationRef/>
       </w:r>
       <w:r>
+        <w:t>Może zmienić nazwę z Pola na Pola Figur</w:t>
+      </w:r>
+    </w:p>
+  </w:comment>
+  <w:comment w:id="107" w:author="Monika Etrych" w:date="2023-05-26T15:58:00Z" w:initials="ME">
+    <w:p>
+      <w:pPr>
+        <w:pStyle w:val="Tekstkomentarza"/>
+        <w:jc w:val="left"/>
+      </w:pPr>
+      <w:r>
+        <w:rPr>
+          <w:rStyle w:val="Odwoaniedokomentarza"/>
+        </w:rPr>
+        <w:annotationRef/>
+      </w:r>
+      <w:r>
         <w:t xml:space="preserve">Może napisać jakie wersje Androida obsługuje. Doczytać o tym. </w:t>
       </w:r>
     </w:p>
   </w:comment>
-  <w:comment w:id="108" w:author="Monika Etrych" w:date="2023-05-26T15:22:00Z" w:initials="ME">
+  <w:comment w:id="109" w:author="Monika Etrych" w:date="2023-05-27T09:33:00Z" w:initials="ME">
+    <w:p>
+      <w:pPr>
+        <w:pStyle w:val="Tekstkomentarza"/>
+        <w:jc w:val="left"/>
+      </w:pPr>
+      <w:r>
+        <w:rPr>
+          <w:rStyle w:val="Odwoaniedokomentarza"/>
+        </w:rPr>
+        <w:annotationRef/>
+      </w:r>
+      <w:r>
+        <w:t>Zmień tu ten tekst</w:t>
+      </w:r>
+    </w:p>
+  </w:comment>
+  <w:comment w:id="113" w:author="Monika Etrych" w:date="2023-05-26T15:22:00Z" w:initials="ME">
     <w:p>
       <w:pPr>
         <w:pStyle w:val="Tekstkomentarza"/>
@@ -23350,6 +23818,8 @@
 
 <file path=word/commentsExtended.xml><?xml version="1.0" encoding="utf-8"?>
 <w15:commentsEx xmlns:wpc="http://schemas.microsoft.com/office/word/2010/wordprocessingCanvas" xmlns:cx="http://schemas.microsoft.com/office/drawing/2014/chartex" xmlns:cx1="http://schemas.microsoft.com/office/drawing/2015/9/8/chartex" xmlns:cx2="http://schemas.microsoft.com/office/drawing/2015/10/21/chartex" xmlns:cx3="http://schemas.microsoft.com/office/drawing/2016/5/9/chartex" xmlns:cx4="http://schemas.microsoft.com/office/drawing/2016/5/10/chartex" xmlns:cx5="http://schemas.microsoft.com/office/drawing/2016/5/11/chartex" xmlns:cx6="http://schemas.microsoft.com/office/drawing/2016/5/12/chartex" xmlns:cx7="http://schemas.microsoft.com/office/drawing/2016/5/13/chartex" xmlns:cx8="http://schemas.microsoft.com/office/drawing/2016/5/14/chartex" xmlns:mc="http://schemas.openxmlformats.org/markup-compatibility/2006" xmlns:aink="http://schemas.microsoft.com/office/drawing/2016/ink" xmlns:am3d="http://schemas.microsoft.com/office/drawing/2017/model3d" xmlns:o="urn:schemas-microsoft-com:office:office" xmlns:oel="http://schemas.microsoft.com/office/2019/extlst" xmlns:r="http://schemas.openxmlformats.org/officeDocument/2006/relationships" xmlns:m="http://schemas.openxmlformats.org/officeDocument/2006/math" xmlns:v="urn:schemas-microsoft-com:vml" xmlns:wp14="http://schemas.microsoft.com/office/word/2010/wordprocessingDrawing" xmlns:wp="http://schemas.openxmlformats.org/drawingml/2006/wordprocessingDrawing" xmlns:w10="urn:schemas-microsoft-com:office:word" xmlns:w="http://schemas.openxmlformats.org/wordprocessingml/2006/main" xmlns:w14="http://schemas.microsoft.com/office/word/2010/wordml" xmlns:w15="http://schemas.microsoft.com/office/word/2012/wordml" xmlns:w16cex="http://schemas.microsoft.com/office/word/2018/wordml/cex" xmlns:w16cid="http://schemas.microsoft.com/office/word/2016/wordml/cid" xmlns:w16="http://schemas.microsoft.com/office/word/2018/wordml" xmlns:w16du="http://schemas.microsoft.com/office/word/2023/wordml/word16du" xmlns:w16sdtdh="http://schemas.microsoft.com/office/word/2020/wordml/sdtdatahash" xmlns:w16se="http://schemas.microsoft.com/office/word/2015/wordml/symex" xmlns:wpg="http://schemas.microsoft.com/office/word/2010/wordprocessingGroup" xmlns:wpi="http://schemas.microsoft.com/office/word/2010/wordprocessingInk" xmlns:wne="http://schemas.microsoft.com/office/word/2006/wordml" xmlns:wps="http://schemas.microsoft.com/office/word/2010/wordprocessingShape" mc:Ignorable="w14 w15 w16se w16cid w16 w16cex w16sdtdh wp14">
+  <w15:commentEx w15:paraId="58C37FA7" w15:done="0"/>
+  <w15:commentEx w15:paraId="7FD19378" w15:paraIdParent="58C37FA7" w15:done="0"/>
   <w15:commentEx w15:paraId="1EA9BE1D" w15:done="1"/>
   <w15:commentEx w15:paraId="1D8AA105" w15:paraIdParent="1EA9BE1D" w15:done="1"/>
   <w15:commentEx w15:paraId="178372E1" w15:done="1"/>
@@ -23360,14 +23830,16 @@
   <w15:commentEx w15:paraId="2A9C835B" w15:done="0"/>
   <w15:commentEx w15:paraId="16F73686" w15:done="0"/>
   <w15:commentEx w15:paraId="1921CF4C" w15:done="0"/>
-  <w15:commentEx w15:paraId="7A0B70DC" w15:done="0"/>
   <w15:commentEx w15:paraId="52F7EC1D" w15:done="0"/>
+  <w15:commentEx w15:paraId="7998258B" w15:done="0"/>
   <w15:commentEx w15:paraId="3F73A74E" w15:done="0"/>
 </w15:commentsEx>
 </file>
 
 <file path=word/commentsExtensible.xml><?xml version="1.0" encoding="utf-8"?>
 <w16cex:commentsExtensible xmlns:wpc="http://schemas.microsoft.com/office/word/2010/wordprocessingCanvas" xmlns:cx="http://schemas.microsoft.com/office/drawing/2014/chartex" xmlns:cx1="http://schemas.microsoft.com/office/drawing/2015/9/8/chartex" xmlns:cx2="http://schemas.microsoft.com/office/drawing/2015/10/21/chartex" xmlns:cx3="http://schemas.microsoft.com/office/drawing/2016/5/9/chartex" xmlns:cx4="http://schemas.microsoft.com/office/drawing/2016/5/10/chartex" xmlns:cx5="http://schemas.microsoft.com/office/drawing/2016/5/11/chartex" xmlns:cx6="http://schemas.microsoft.com/office/drawing/2016/5/12/chartex" xmlns:cx7="http://schemas.microsoft.com/office/drawing/2016/5/13/chartex" xmlns:cx8="http://schemas.microsoft.com/office/drawing/2016/5/14/chartex" xmlns:mc="http://schemas.openxmlformats.org/markup-compatibility/2006" xmlns:aink="http://schemas.microsoft.com/office/drawing/2016/ink" xmlns:am3d="http://schemas.microsoft.com/office/drawing/2017/model3d" xmlns:o="urn:schemas-microsoft-com:office:office" xmlns:oel="http://schemas.microsoft.com/office/2019/extlst" xmlns:r="http://schemas.openxmlformats.org/officeDocument/2006/relationships" xmlns:m="http://schemas.openxmlformats.org/officeDocument/2006/math" xmlns:v="urn:schemas-microsoft-com:vml" xmlns:wp14="http://schemas.microsoft.com/office/word/2010/wordprocessingDrawing" xmlns:wp="http://schemas.openxmlformats.org/drawingml/2006/wordprocessingDrawing" xmlns:w10="urn:schemas-microsoft-com:office:word" xmlns:w="http://schemas.openxmlformats.org/wordprocessingml/2006/main" xmlns:w14="http://schemas.microsoft.com/office/word/2010/wordml" xmlns:w15="http://schemas.microsoft.com/office/word/2012/wordml" xmlns:w16cex="http://schemas.microsoft.com/office/word/2018/wordml/cex" xmlns:w16cid="http://schemas.microsoft.com/office/word/2016/wordml/cid" xmlns:w16="http://schemas.microsoft.com/office/word/2018/wordml" xmlns:w16du="http://schemas.microsoft.com/office/word/2023/wordml/word16du" xmlns:w16sdtdh="http://schemas.microsoft.com/office/word/2020/wordml/sdtdatahash" xmlns:w16se="http://schemas.microsoft.com/office/word/2015/wordml/symex" xmlns:wpg="http://schemas.microsoft.com/office/word/2010/wordprocessingGroup" xmlns:wpi="http://schemas.microsoft.com/office/word/2010/wordprocessingInk" xmlns:wne="http://schemas.microsoft.com/office/word/2006/wordml" xmlns:wps="http://schemas.microsoft.com/office/word/2010/wordprocessingShape" mc:Ignorable="w14 w15 w16se w16cid w16 w16cex w16sdtdh wp14">
+  <w16cex:commentExtensible w16cex:durableId="281C533A" w16cex:dateUtc="2023-05-27T08:00:00Z"/>
+  <w16cex:commentExtensible w16cex:durableId="281C5636" w16cex:dateUtc="2023-05-27T08:13:00Z"/>
   <w16cex:commentExtensible w16cex:durableId="27F2C98D" w16cex:dateUtc="2023-04-25T19:50:00Z"/>
   <w16cex:commentExtensible w16cex:durableId="27F634AD" w16cex:dateUtc="2023-04-28T10:03:00Z"/>
   <w16cex:commentExtensible w16cex:durableId="27F2CB3C" w16cex:dateUtc="2023-04-25T19:57:00Z"/>
@@ -23378,14 +23850,16 @@
   <w16cex:commentExtensible w16cex:durableId="281B49FD" w16cex:dateUtc="2023-05-26T13:08:00Z"/>
   <w16cex:commentExtensible w16cex:durableId="281B53A4" w16cex:dateUtc="2023-05-26T13:49:00Z"/>
   <w16cex:commentExtensible w16cex:durableId="281B4A8A" w16cex:dateUtc="2023-05-26T13:11:00Z"/>
-  <w16cex:commentExtensible w16cex:durableId="281B4CC9" w16cex:dateUtc="2023-05-26T13:20:00Z"/>
   <w16cex:commentExtensible w16cex:durableId="281B55B9" w16cex:dateUtc="2023-05-26T13:58:00Z"/>
+  <w16cex:commentExtensible w16cex:durableId="281C4CCE" w16cex:dateUtc="2023-05-27T07:33:00Z"/>
   <w16cex:commentExtensible w16cex:durableId="281B4D1F" w16cex:dateUtc="2023-05-26T13:22:00Z"/>
 </w16cex:commentsExtensible>
 </file>
 
 <file path=word/commentsIds.xml><?xml version="1.0" encoding="utf-8"?>
 <w16cid:commentsIds xmlns:wpc="http://schemas.microsoft.com/office/word/2010/wordprocessingCanvas" xmlns:cx="http://schemas.microsoft.com/office/drawing/2014/chartex" xmlns:cx1="http://schemas.microsoft.com/office/drawing/2015/9/8/chartex" xmlns:cx2="http://schemas.microsoft.com/office/drawing/2015/10/21/chartex" xmlns:cx3="http://schemas.microsoft.com/office/drawing/2016/5/9/chartex" xmlns:cx4="http://schemas.microsoft.com/office/drawing/2016/5/10/chartex" xmlns:cx5="http://schemas.microsoft.com/office/drawing/2016/5/11/chartex" xmlns:cx6="http://schemas.microsoft.com/office/drawing/2016/5/12/chartex" xmlns:cx7="http://schemas.microsoft.com/office/drawing/2016/5/13/chartex" xmlns:cx8="http://schemas.microsoft.com/office/drawing/2016/5/14/chartex" xmlns:mc="http://schemas.openxmlformats.org/markup-compatibility/2006" xmlns:aink="http://schemas.microsoft.com/office/drawing/2016/ink" xmlns:am3d="http://schemas.microsoft.com/office/drawing/2017/model3d" xmlns:o="urn:schemas-microsoft-com:office:office" xmlns:oel="http://schemas.microsoft.com/office/2019/extlst" xmlns:r="http://schemas.openxmlformats.org/officeDocument/2006/relationships" xmlns:m="http://schemas.openxmlformats.org/officeDocument/2006/math" xmlns:v="urn:schemas-microsoft-com:vml" xmlns:wp14="http://schemas.microsoft.com/office/word/2010/wordprocessingDrawing" xmlns:wp="http://schemas.openxmlformats.org/drawingml/2006/wordprocessingDrawing" xmlns:w10="urn:schemas-microsoft-com:office:word" xmlns:w="http://schemas.openxmlformats.org/wordprocessingml/2006/main" xmlns:w14="http://schemas.microsoft.com/office/word/2010/wordml" xmlns:w15="http://schemas.microsoft.com/office/word/2012/wordml" xmlns:w16cex="http://schemas.microsoft.com/office/word/2018/wordml/cex" xmlns:w16cid="http://schemas.microsoft.com/office/word/2016/wordml/cid" xmlns:w16="http://schemas.microsoft.com/office/word/2018/wordml" xmlns:w16du="http://schemas.microsoft.com/office/word/2023/wordml/word16du" xmlns:w16sdtdh="http://schemas.microsoft.com/office/word/2020/wordml/sdtdatahash" xmlns:w16se="http://schemas.microsoft.com/office/word/2015/wordml/symex" xmlns:wpg="http://schemas.microsoft.com/office/word/2010/wordprocessingGroup" xmlns:wpi="http://schemas.microsoft.com/office/word/2010/wordprocessingInk" xmlns:wne="http://schemas.microsoft.com/office/word/2006/wordml" xmlns:wps="http://schemas.microsoft.com/office/word/2010/wordprocessingShape" mc:Ignorable="w14 w15 w16se w16cid w16 w16cex w16sdtdh wp14">
+  <w16cid:commentId w16cid:paraId="58C37FA7" w16cid:durableId="281C533A"/>
+  <w16cid:commentId w16cid:paraId="7FD19378" w16cid:durableId="281C5636"/>
   <w16cid:commentId w16cid:paraId="1EA9BE1D" w16cid:durableId="27F2C98D"/>
   <w16cid:commentId w16cid:paraId="1D8AA105" w16cid:durableId="27F634AD"/>
   <w16cid:commentId w16cid:paraId="178372E1" w16cid:durableId="27F2CB3C"/>
@@ -23396,8 +23870,8 @@
   <w16cid:commentId w16cid:paraId="2A9C835B" w16cid:durableId="281B49FD"/>
   <w16cid:commentId w16cid:paraId="16F73686" w16cid:durableId="281B53A4"/>
   <w16cid:commentId w16cid:paraId="1921CF4C" w16cid:durableId="281B4A8A"/>
-  <w16cid:commentId w16cid:paraId="7A0B70DC" w16cid:durableId="281B4CC9"/>
   <w16cid:commentId w16cid:paraId="52F7EC1D" w16cid:durableId="281B55B9"/>
+  <w16cid:commentId w16cid:paraId="7998258B" w16cid:durableId="281C4CCE"/>
   <w16cid:commentId w16cid:paraId="3F73A74E" w16cid:durableId="281B4D1F"/>
 </w16cid:commentsIds>
 </file>
@@ -27301,11 +27775,11 @@
 
 <file path=word/people.xml><?xml version="1.0" encoding="utf-8"?>
 <w15:people xmlns:wpc="http://schemas.microsoft.com/office/word/2010/wordprocessingCanvas" xmlns:cx="http://schemas.microsoft.com/office/drawing/2014/chartex" xmlns:cx1="http://schemas.microsoft.com/office/drawing/2015/9/8/chartex" xmlns:cx2="http://schemas.microsoft.com/office/drawing/2015/10/21/chartex" xmlns:cx3="http://schemas.microsoft.com/office/drawing/2016/5/9/chartex" xmlns:cx4="http://schemas.microsoft.com/office/drawing/2016/5/10/chartex" xmlns:cx5="http://schemas.microsoft.com/office/drawing/2016/5/11/chartex" xmlns:cx6="http://schemas.microsoft.com/office/drawing/2016/5/12/chartex" xmlns:cx7="http://schemas.microsoft.com/office/drawing/2016/5/13/chartex" xmlns:cx8="http://schemas.microsoft.com/office/drawing/2016/5/14/chartex" xmlns:mc="http://schemas.openxmlformats.org/markup-compatibility/2006" xmlns:aink="http://schemas.microsoft.com/office/drawing/2016/ink" xmlns:am3d="http://schemas.microsoft.com/office/drawing/2017/model3d" xmlns:o="urn:schemas-microsoft-com:office:office" xmlns:oel="http://schemas.microsoft.com/office/2019/extlst" xmlns:r="http://schemas.openxmlformats.org/officeDocument/2006/relationships" xmlns:m="http://schemas.openxmlformats.org/officeDocument/2006/math" xmlns:v="urn:schemas-microsoft-com:vml" xmlns:wp14="http://schemas.microsoft.com/office/word/2010/wordprocessingDrawing" xmlns:wp="http://schemas.openxmlformats.org/drawingml/2006/wordprocessingDrawing" xmlns:w10="urn:schemas-microsoft-com:office:word" xmlns:w="http://schemas.openxmlformats.org/wordprocessingml/2006/main" xmlns:w14="http://schemas.microsoft.com/office/word/2010/wordml" xmlns:w15="http://schemas.microsoft.com/office/word/2012/wordml" xmlns:w16cex="http://schemas.microsoft.com/office/word/2018/wordml/cex" xmlns:w16cid="http://schemas.microsoft.com/office/word/2016/wordml/cid" xmlns:w16="http://schemas.microsoft.com/office/word/2018/wordml" xmlns:w16du="http://schemas.microsoft.com/office/word/2023/wordml/word16du" xmlns:w16sdtdh="http://schemas.microsoft.com/office/word/2020/wordml/sdtdatahash" xmlns:w16se="http://schemas.microsoft.com/office/word/2015/wordml/symex" xmlns:wpg="http://schemas.microsoft.com/office/word/2010/wordprocessingGroup" xmlns:wpi="http://schemas.microsoft.com/office/word/2010/wordprocessingInk" xmlns:wne="http://schemas.microsoft.com/office/word/2006/wordml" xmlns:wps="http://schemas.microsoft.com/office/word/2010/wordprocessingShape" mc:Ignorable="w14 w15 w16se w16cid w16 w16cex w16sdtdh wp14">
+  <w15:person w15:author="Monika Etrych">
+    <w15:presenceInfo w15:providerId="AD" w15:userId="S::etrych@student.agh.edu.pl::3942d7c3-88d8-4812-9f16-07de2752c9a7"/>
+  </w15:person>
   <w15:person w15:author="Beata Basiura">
     <w15:presenceInfo w15:providerId="AD" w15:userId="S::bbasiura@agh.edu.pl::65ef6282-6686-47d6-8c3c-ed7a7f9d0f04"/>
-  </w15:person>
-  <w15:person w15:author="Monika Etrych">
-    <w15:presenceInfo w15:providerId="AD" w15:userId="S::etrych@student.agh.edu.pl::3942d7c3-88d8-4812-9f16-07de2752c9a7"/>
   </w15:person>
 </w15:people>
 </file>
@@ -27708,7 +28182,7 @@
   <w:style w:type="paragraph" w:default="1" w:styleId="Normalny">
     <w:name w:val="Normal"/>
     <w:qFormat/>
-    <w:rsid w:val="0042071C"/>
+    <w:rsid w:val="001444EF"/>
     <w:pPr>
       <w:spacing w:line="360" w:lineRule="auto"/>
       <w:jc w:val="both"/>
@@ -27805,6 +28279,7 @@
   <w:style w:type="character" w:default="1" w:styleId="Domylnaczcionkaakapitu">
     <w:name w:val="Default Paragraph Font"/>
     <w:uiPriority w:val="1"/>
+    <w:semiHidden/>
     <w:unhideWhenUsed/>
   </w:style>
   <w:style w:type="table" w:default="1" w:styleId="Standardowy">

</xml_diff>